<commit_message>
Dashboard - Předpověď počasí
</commit_message>
<xml_diff>
--- a/Instalace prvků CMLSmartHome.docx
+++ b/Instalace prvků CMLSmartHome.docx
@@ -70,7 +70,7 @@
               <w:noProof/>
             </w:rPr>
             <w:pict>
-              <v:group id="_x0000_s1026" style="position:absolute;margin-left:2290.75pt;margin-top:0;width:238.15pt;height:841.95pt;z-index:251660288;mso-width-percent:400;mso-height-percent:1000;mso-position-horizontal:right;mso-position-horizontal-relative:page;mso-position-vertical:top;mso-position-vertical-relative:page;mso-width-percent:400;mso-height-percent:1000" coordorigin="7329" coordsize="4911,15840" o:allowincell="f">
+              <v:group id="_x0000_s1026" style="position:absolute;margin-left:2488.9pt;margin-top:0;width:238.15pt;height:841.95pt;z-index:251660288;mso-width-percent:400;mso-height-percent:1000;mso-position-horizontal:right;mso-position-horizontal-relative:page;mso-position-vertical:top;mso-position-vertical-relative:page;mso-width-percent:400;mso-height-percent:1000" coordorigin="7329" coordsize="4911,15840" o:allowincell="f">
                 <v:group id="_x0000_s1027" style="position:absolute;left:7344;width:4896;height:15840;mso-width-percent:400;mso-height-percent:1000;mso-position-horizontal:right;mso-position-horizontal-relative:page;mso-position-vertical:top;mso-position-vertical-relative:page;mso-width-percent:400;mso-height-percent:1000" coordorigin="7560" coordsize="4700,15840" o:allowincell="f">
                   <v:rect id="_x0000_s1028" style="position:absolute;left:7755;width:4505;height:15840;mso-height-percent:1000;mso-position-vertical:top;mso-position-vertical-relative:page;mso-height-percent:1000" fillcolor="#9bbb59 [3206]" stroked="f" strokecolor="#d8d8d8 [2732]">
                     <v:fill color2="#bfbfbf [2412]" rotate="t"/>
@@ -1014,21 +1014,7 @@
                 <w:rStyle w:val="Hypertextovodkaz"/>
                 <w:noProof/>
               </w:rPr>
-              <w:t>CMLSmartHomeCollect</w:t>
-            </w:r>
-            <w:r>
-              <w:rPr>
-                <w:rStyle w:val="Hypertextovodkaz"/>
-                <w:noProof/>
-              </w:rPr>
-              <w:t>o</w:t>
-            </w:r>
-            <w:r>
-              <w:rPr>
-                <w:rStyle w:val="Hypertextovodkaz"/>
-                <w:noProof/>
-              </w:rPr>
-              <w:t>r</w:t>
+              <w:t>CMLSmartHomeCollector</w:t>
             </w:r>
             <w:r>
               <w:rPr>
@@ -1712,6 +1698,84 @@
     <w:p/>
     <w:p>
       <w:r>
+        <w:t>Instalace grafické knihovny</w:t>
+      </w:r>
+    </w:p>
+    <w:p>
+      <w:pPr>
+        <w:pBdr>
+          <w:top w:val="single" w:sz="4" w:space="4" w:color="E8E8E8"/>
+          <w:left w:val="single" w:sz="4" w:space="6" w:color="E8E8E8"/>
+          <w:bottom w:val="single" w:sz="4" w:space="4" w:color="E8E8E8"/>
+          <w:right w:val="single" w:sz="4" w:space="6" w:color="E8E8E8"/>
+        </w:pBdr>
+        <w:shd w:val="clear" w:color="auto" w:fill="EEEEFF"/>
+        <w:tabs>
+          <w:tab w:val="left" w:pos="916"/>
+          <w:tab w:val="left" w:pos="1832"/>
+          <w:tab w:val="left" w:pos="2748"/>
+          <w:tab w:val="left" w:pos="3664"/>
+          <w:tab w:val="left" w:pos="4580"/>
+          <w:tab w:val="left" w:pos="5496"/>
+          <w:tab w:val="left" w:pos="6412"/>
+          <w:tab w:val="left" w:pos="7328"/>
+          <w:tab w:val="left" w:pos="8244"/>
+          <w:tab w:val="left" w:pos="9160"/>
+          <w:tab w:val="left" w:pos="10076"/>
+          <w:tab w:val="left" w:pos="10992"/>
+          <w:tab w:val="left" w:pos="11908"/>
+          <w:tab w:val="left" w:pos="12824"/>
+          <w:tab w:val="left" w:pos="13740"/>
+          <w:tab w:val="left" w:pos="14656"/>
+        </w:tabs>
+        <w:spacing w:after="150" w:line="240" w:lineRule="auto"/>
+        <w:rPr>
+          <w:rFonts w:ascii="Courier New" w:eastAsia="Times New Roman" w:hAnsi="Courier New" w:cs="Courier New"/>
+          <w:color w:val="111111"/>
+          <w:sz w:val="15"/>
+          <w:lang w:eastAsia="cs-CZ"/>
+        </w:rPr>
+      </w:pPr>
+      <w:r>
+        <w:rPr>
+          <w:rFonts w:ascii="Consolas" w:hAnsi="Consolas"/>
+          <w:color w:val="111111"/>
+          <w:sz w:val="14"/>
+          <w:szCs w:val="14"/>
+        </w:rPr>
+        <w:t xml:space="preserve">$ </w:t>
+      </w:r>
+      <w:r>
+        <w:rPr>
+          <w:rFonts w:ascii="Courier New" w:eastAsia="Times New Roman" w:hAnsi="Courier New" w:cs="Courier New"/>
+          <w:color w:val="0086B3"/>
+          <w:sz w:val="15"/>
+          <w:lang w:eastAsia="cs-CZ"/>
+        </w:rPr>
+        <w:t xml:space="preserve">sudo </w:t>
+      </w:r>
+      <w:r>
+        <w:rPr>
+          <w:rFonts w:ascii="Courier New" w:eastAsia="Times New Roman" w:hAnsi="Courier New" w:cs="Courier New"/>
+          <w:color w:val="111111"/>
+          <w:sz w:val="15"/>
+          <w:lang w:eastAsia="cs-CZ"/>
+        </w:rPr>
+        <w:t xml:space="preserve">apt-get install </w:t>
+      </w:r>
+      <w:r>
+        <w:rPr>
+          <w:rFonts w:ascii="Courier New" w:eastAsia="Times New Roman" w:hAnsi="Courier New" w:cs="Courier New"/>
+          <w:color w:val="111111"/>
+          <w:sz w:val="15"/>
+          <w:lang w:eastAsia="cs-CZ"/>
+        </w:rPr>
+        <w:t>–y libgdiplus</w:t>
+      </w:r>
+    </w:p>
+    <w:p/>
+    <w:p>
+      <w:r>
         <w:t>Vytvoření adresáře pro aplikaci</w:t>
       </w:r>
       <w:r>
@@ -2051,6 +2115,7 @@
           <w:sz w:val="14"/>
           <w:szCs w:val="14"/>
         </w:rPr>
+        <w:lastRenderedPageBreak/>
         <w:t xml:space="preserve">$ </w:t>
       </w:r>
       <w:r>
@@ -2237,7 +2302,6 @@
           <w:sz w:val="14"/>
           <w:szCs w:val="14"/>
         </w:rPr>
-        <w:lastRenderedPageBreak/>
         <w:t xml:space="preserve">$ </w:t>
       </w:r>
       <w:r>
@@ -4608,7 +4672,6 @@
           <w:sz w:val="15"/>
           <w:lang w:eastAsia="cs-CZ"/>
         </w:rPr>
-        <w:lastRenderedPageBreak/>
         <w:t xml:space="preserve">        </w:t>
       </w:r>
       <w:r>
@@ -6294,7 +6357,6 @@
           <w:sz w:val="14"/>
           <w:szCs w:val="14"/>
         </w:rPr>
-        <w:lastRenderedPageBreak/>
         <w:t xml:space="preserve">$ </w:t>
       </w:r>
       <w:r>
@@ -10974,6 +11036,7 @@
           <w:sz w:val="15"/>
           <w:szCs w:val="15"/>
         </w:rPr>
+        <w:lastRenderedPageBreak/>
         <w:t>-- Export dat nebyl vybrán.</w:t>
       </w:r>
     </w:p>
@@ -11209,7 +11272,6 @@
           <w:sz w:val="15"/>
           <w:szCs w:val="15"/>
         </w:rPr>
-        <w:lastRenderedPageBreak/>
         <w:t xml:space="preserve">  PRIMARY KEY (`MigrationId`)</w:t>
       </w:r>
     </w:p>
@@ -16301,7 +16363,7 @@
 </file>
 
 <file path=customXml/itemProps2.xml><?xml version="1.0" encoding="utf-8"?>
-<ds:datastoreItem xmlns:ds="http://schemas.openxmlformats.org/officeDocument/2006/customXml" ds:itemID="{EA54FAAA-5198-4DF4-A69D-B7AB9BD2A8AF}">
+<ds:datastoreItem xmlns:ds="http://schemas.openxmlformats.org/officeDocument/2006/customXml" ds:itemID="{B7A0F735-98E9-4ACA-89B9-1C3FBCF73988}">
   <ds:schemaRefs>
     <ds:schemaRef ds:uri="http://schemas.openxmlformats.org/officeDocument/2006/bibliography"/>
   </ds:schemaRefs>

</xml_diff>

<commit_message>
Úprava zpracování dílčích REST Api na CMLSmartHomeDashboard
</commit_message>
<xml_diff>
--- a/Instalace prvků CMLSmartHome.docx
+++ b/Instalace prvků CMLSmartHome.docx
@@ -81,7 +81,7 @@
               <w:noProof/>
             </w:rPr>
             <w:pict>
-              <v:group id="_x0000_s1026" style="position:absolute;margin-left:2687.05pt;margin-top:0;width:238.15pt;height:841.95pt;z-index:251660288;mso-width-percent:400;mso-height-percent:1000;mso-position-horizontal:right;mso-position-horizontal-relative:page;mso-position-vertical:top;mso-position-vertical-relative:page;mso-width-percent:400;mso-height-percent:1000" coordorigin="7329" coordsize="4911,15840" o:allowincell="f">
+              <v:group id="_x0000_s1026" style="position:absolute;margin-left:3083.35pt;margin-top:0;width:238.15pt;height:841.95pt;z-index:251660288;mso-width-percent:400;mso-height-percent:1000;mso-position-horizontal:right;mso-position-horizontal-relative:page;mso-position-vertical:top;mso-position-vertical-relative:page;mso-width-percent:400;mso-height-percent:1000" coordorigin="7329" coordsize="4911,15840" o:allowincell="f">
                 <v:group id="_x0000_s1027" style="position:absolute;left:7344;width:4896;height:15840;mso-width-percent:400;mso-height-percent:1000;mso-position-horizontal:right;mso-position-horizontal-relative:page;mso-position-vertical:top;mso-position-vertical-relative:page;mso-width-percent:400;mso-height-percent:1000" coordorigin="7560" coordsize="4700,15840" o:allowincell="f">
                   <v:rect id="_x0000_s1028" style="position:absolute;left:7755;width:4505;height:15840;mso-height-percent:1000;mso-position-vertical:top;mso-position-vertical-relative:page;mso-height-percent:1000" fillcolor="#9bbb59 [3206]" stroked="f" strokecolor="#d8d8d8 [2732]">
                     <v:fill color2="#bfbfbf [2412]" rotate="t"/>
@@ -249,7 +249,7 @@
           <w:r>
             <w:fldChar w:fldCharType="separate"/>
           </w:r>
-          <w:hyperlink w:anchor="_Toc6127423" w:history="1">
+          <w:hyperlink w:anchor="_Toc56963563" w:history="1">
             <w:r>
               <w:rPr>
                 <w:rStyle w:val="Hypertextovodkaz"/>
@@ -290,7 +290,7 @@
                 <w:noProof/>
                 <w:webHidden/>
               </w:rPr>
-              <w:instrText xml:space="preserve"> PAGEREF _Toc6127423 \h </w:instrText>
+              <w:instrText xml:space="preserve"> PAGEREF _Toc56963563 \h </w:instrText>
             </w:r>
             <w:r>
               <w:rPr>
@@ -333,7 +333,7 @@
               <w:lang w:eastAsia="cs-CZ"/>
             </w:rPr>
           </w:pPr>
-          <w:hyperlink w:anchor="_Toc6127424" w:history="1">
+          <w:hyperlink w:anchor="_Toc56963564" w:history="1">
             <w:r>
               <w:rPr>
                 <w:rStyle w:val="Hypertextovodkaz"/>
@@ -374,7 +374,7 @@
                 <w:noProof/>
                 <w:webHidden/>
               </w:rPr>
-              <w:instrText xml:space="preserve"> PAGEREF _Toc6127424 \h </w:instrText>
+              <w:instrText xml:space="preserve"> PAGEREF _Toc56963564 \h </w:instrText>
             </w:r>
             <w:r>
               <w:rPr>
@@ -417,7 +417,7 @@
               <w:lang w:eastAsia="cs-CZ"/>
             </w:rPr>
           </w:pPr>
-          <w:hyperlink w:anchor="_Toc6127425" w:history="1">
+          <w:hyperlink w:anchor="_Toc56963565" w:history="1">
             <w:r>
               <w:rPr>
                 <w:rStyle w:val="Hypertextovodkaz"/>
@@ -458,7 +458,7 @@
                 <w:noProof/>
                 <w:webHidden/>
               </w:rPr>
-              <w:instrText xml:space="preserve"> PAGEREF _Toc6127425 \h </w:instrText>
+              <w:instrText xml:space="preserve"> PAGEREF _Toc56963565 \h </w:instrText>
             </w:r>
             <w:r>
               <w:rPr>
@@ -501,7 +501,7 @@
               <w:lang w:eastAsia="cs-CZ"/>
             </w:rPr>
           </w:pPr>
-          <w:hyperlink w:anchor="_Toc6127426" w:history="1">
+          <w:hyperlink w:anchor="_Toc56963566" w:history="1">
             <w:r>
               <w:rPr>
                 <w:rStyle w:val="Hypertextovodkaz"/>
@@ -542,7 +542,7 @@
                 <w:noProof/>
                 <w:webHidden/>
               </w:rPr>
-              <w:instrText xml:space="preserve"> PAGEREF _Toc6127426 \h </w:instrText>
+              <w:instrText xml:space="preserve"> PAGEREF _Toc56963566 \h </w:instrText>
             </w:r>
             <w:r>
               <w:rPr>
@@ -585,7 +585,7 @@
               <w:lang w:eastAsia="cs-CZ"/>
             </w:rPr>
           </w:pPr>
-          <w:hyperlink w:anchor="_Toc6127427" w:history="1">
+          <w:hyperlink w:anchor="_Toc56963567" w:history="1">
             <w:r>
               <w:rPr>
                 <w:rStyle w:val="Hypertextovodkaz"/>
@@ -626,7 +626,7 @@
                 <w:noProof/>
                 <w:webHidden/>
               </w:rPr>
-              <w:instrText xml:space="preserve"> PAGEREF _Toc6127427 \h </w:instrText>
+              <w:instrText xml:space="preserve"> PAGEREF _Toc56963567 \h </w:instrText>
             </w:r>
             <w:r>
               <w:rPr>
@@ -669,7 +669,7 @@
               <w:lang w:eastAsia="cs-CZ"/>
             </w:rPr>
           </w:pPr>
-          <w:hyperlink w:anchor="_Toc6127428" w:history="1">
+          <w:hyperlink w:anchor="_Toc56963568" w:history="1">
             <w:r>
               <w:rPr>
                 <w:rStyle w:val="Hypertextovodkaz"/>
@@ -710,7 +710,7 @@
                 <w:noProof/>
                 <w:webHidden/>
               </w:rPr>
-              <w:instrText xml:space="preserve"> PAGEREF _Toc6127428 \h </w:instrText>
+              <w:instrText xml:space="preserve"> PAGEREF _Toc56963568 \h </w:instrText>
             </w:r>
             <w:r>
               <w:rPr>
@@ -753,7 +753,7 @@
               <w:lang w:eastAsia="cs-CZ"/>
             </w:rPr>
           </w:pPr>
-          <w:hyperlink w:anchor="_Toc6127429" w:history="1">
+          <w:hyperlink w:anchor="_Toc56963569" w:history="1">
             <w:r>
               <w:rPr>
                 <w:rStyle w:val="Hypertextovodkaz"/>
@@ -794,7 +794,7 @@
                 <w:noProof/>
                 <w:webHidden/>
               </w:rPr>
-              <w:instrText xml:space="preserve"> PAGEREF _Toc6127429 \h </w:instrText>
+              <w:instrText xml:space="preserve"> PAGEREF _Toc56963569 \h </w:instrText>
             </w:r>
             <w:r>
               <w:rPr>
@@ -837,7 +837,7 @@
               <w:lang w:eastAsia="cs-CZ"/>
             </w:rPr>
           </w:pPr>
-          <w:hyperlink w:anchor="_Toc6127430" w:history="1">
+          <w:hyperlink w:anchor="_Toc56963570" w:history="1">
             <w:r>
               <w:rPr>
                 <w:rStyle w:val="Hypertextovodkaz"/>
@@ -878,7 +878,7 @@
                 <w:noProof/>
                 <w:webHidden/>
               </w:rPr>
-              <w:instrText xml:space="preserve"> PAGEREF _Toc6127430 \h </w:instrText>
+              <w:instrText xml:space="preserve"> PAGEREF _Toc56963570 \h </w:instrText>
             </w:r>
             <w:r>
               <w:rPr>
@@ -898,7 +898,175 @@
                 <w:noProof/>
                 <w:webHidden/>
               </w:rPr>
-              <w:t>4</w:t>
+              <w:t>5</w:t>
+            </w:r>
+            <w:r>
+              <w:rPr>
+                <w:noProof/>
+                <w:webHidden/>
+              </w:rPr>
+              <w:fldChar w:fldCharType="end"/>
+            </w:r>
+          </w:hyperlink>
+        </w:p>
+        <w:p>
+          <w:pPr>
+            <w:pStyle w:val="Obsah2"/>
+            <w:tabs>
+              <w:tab w:val="left" w:pos="1100"/>
+              <w:tab w:val="right" w:leader="dot" w:pos="9062"/>
+            </w:tabs>
+            <w:rPr>
+              <w:noProof/>
+              <w:lang w:eastAsia="cs-CZ"/>
+            </w:rPr>
+          </w:pPr>
+          <w:hyperlink w:anchor="_Toc56963571" w:history="1">
+            <w:r>
+              <w:rPr>
+                <w:rStyle w:val="Hypertextovodkaz"/>
+                <w:noProof/>
+              </w:rPr>
+              <w:t>3.4.1.</w:t>
+            </w:r>
+            <w:r>
+              <w:rPr>
+                <w:noProof/>
+                <w:lang w:eastAsia="cs-CZ"/>
+              </w:rPr>
+              <w:tab/>
+            </w:r>
+            <w:r>
+              <w:rPr>
+                <w:rStyle w:val="Hypertextovodkaz"/>
+                <w:noProof/>
+              </w:rPr>
+              <w:t>Nastavení hesla a zabezpečení</w:t>
+            </w:r>
+            <w:r>
+              <w:rPr>
+                <w:noProof/>
+                <w:webHidden/>
+              </w:rPr>
+              <w:tab/>
+            </w:r>
+            <w:r>
+              <w:rPr>
+                <w:noProof/>
+                <w:webHidden/>
+              </w:rPr>
+              <w:fldChar w:fldCharType="begin"/>
+            </w:r>
+            <w:r>
+              <w:rPr>
+                <w:noProof/>
+                <w:webHidden/>
+              </w:rPr>
+              <w:instrText xml:space="preserve"> PAGEREF _Toc56963571 \h </w:instrText>
+            </w:r>
+            <w:r>
+              <w:rPr>
+                <w:noProof/>
+                <w:webHidden/>
+              </w:rPr>
+            </w:r>
+            <w:r>
+              <w:rPr>
+                <w:noProof/>
+                <w:webHidden/>
+              </w:rPr>
+              <w:fldChar w:fldCharType="separate"/>
+            </w:r>
+            <w:r>
+              <w:rPr>
+                <w:noProof/>
+                <w:webHidden/>
+              </w:rPr>
+              <w:t>6</w:t>
+            </w:r>
+            <w:r>
+              <w:rPr>
+                <w:noProof/>
+                <w:webHidden/>
+              </w:rPr>
+              <w:fldChar w:fldCharType="end"/>
+            </w:r>
+          </w:hyperlink>
+        </w:p>
+        <w:p>
+          <w:pPr>
+            <w:pStyle w:val="Obsah2"/>
+            <w:tabs>
+              <w:tab w:val="left" w:pos="1100"/>
+              <w:tab w:val="right" w:leader="dot" w:pos="9062"/>
+            </w:tabs>
+            <w:rPr>
+              <w:noProof/>
+              <w:lang w:eastAsia="cs-CZ"/>
+            </w:rPr>
+          </w:pPr>
+          <w:hyperlink w:anchor="_Toc56963572" w:history="1">
+            <w:r>
+              <w:rPr>
+                <w:rStyle w:val="Hypertextovodkaz"/>
+                <w:noProof/>
+              </w:rPr>
+              <w:t>3.4.2.</w:t>
+            </w:r>
+            <w:r>
+              <w:rPr>
+                <w:noProof/>
+                <w:lang w:eastAsia="cs-CZ"/>
+              </w:rPr>
+              <w:tab/>
+            </w:r>
+            <w:r>
+              <w:rPr>
+                <w:rStyle w:val="Hypertextovodkaz"/>
+                <w:noProof/>
+              </w:rPr>
+              <w:t>Vytvoření databáze</w:t>
+            </w:r>
+            <w:r>
+              <w:rPr>
+                <w:noProof/>
+                <w:webHidden/>
+              </w:rPr>
+              <w:tab/>
+            </w:r>
+            <w:r>
+              <w:rPr>
+                <w:noProof/>
+                <w:webHidden/>
+              </w:rPr>
+              <w:fldChar w:fldCharType="begin"/>
+            </w:r>
+            <w:r>
+              <w:rPr>
+                <w:noProof/>
+                <w:webHidden/>
+              </w:rPr>
+              <w:instrText xml:space="preserve"> PAGEREF _Toc56963572 \h </w:instrText>
+            </w:r>
+            <w:r>
+              <w:rPr>
+                <w:noProof/>
+                <w:webHidden/>
+              </w:rPr>
+            </w:r>
+            <w:r>
+              <w:rPr>
+                <w:noProof/>
+                <w:webHidden/>
+              </w:rPr>
+              <w:fldChar w:fldCharType="separate"/>
+            </w:r>
+            <w:r>
+              <w:rPr>
+                <w:noProof/>
+                <w:webHidden/>
+              </w:rPr>
+              <w:t>6</w:t>
             </w:r>
             <w:r>
               <w:rPr>
@@ -921,7 +1089,7 @@
               <w:lang w:eastAsia="cs-CZ"/>
             </w:rPr>
           </w:pPr>
-          <w:hyperlink w:anchor="_Toc6127431" w:history="1">
+          <w:hyperlink w:anchor="_Toc56963573" w:history="1">
             <w:r>
               <w:rPr>
                 <w:rStyle w:val="Hypertextovodkaz"/>
@@ -962,7 +1130,7 @@
                 <w:noProof/>
                 <w:webHidden/>
               </w:rPr>
-              <w:instrText xml:space="preserve"> PAGEREF _Toc6127431 \h </w:instrText>
+              <w:instrText xml:space="preserve"> PAGEREF _Toc56963573 \h </w:instrText>
             </w:r>
             <w:r>
               <w:rPr>
@@ -982,7 +1150,7 @@
                 <w:noProof/>
                 <w:webHidden/>
               </w:rPr>
-              <w:t>5</w:t>
+              <w:t>8</w:t>
             </w:r>
             <w:r>
               <w:rPr>
@@ -1005,7 +1173,7 @@
               <w:lang w:eastAsia="cs-CZ"/>
             </w:rPr>
           </w:pPr>
-          <w:hyperlink w:anchor="_Toc6127432" w:history="1">
+          <w:hyperlink w:anchor="_Toc56963574" w:history="1">
             <w:r>
               <w:rPr>
                 <w:rStyle w:val="Hypertextovodkaz"/>
@@ -1046,7 +1214,7 @@
                 <w:noProof/>
                 <w:webHidden/>
               </w:rPr>
-              <w:instrText xml:space="preserve"> PAGEREF _Toc6127432 \h </w:instrText>
+              <w:instrText xml:space="preserve"> PAGEREF _Toc56963574 \h </w:instrText>
             </w:r>
             <w:r>
               <w:rPr>
@@ -1066,7 +1234,511 @@
                 <w:noProof/>
                 <w:webHidden/>
               </w:rPr>
-              <w:t>5</w:t>
+              <w:t>8</w:t>
+            </w:r>
+            <w:r>
+              <w:rPr>
+                <w:noProof/>
+                <w:webHidden/>
+              </w:rPr>
+              <w:fldChar w:fldCharType="end"/>
+            </w:r>
+          </w:hyperlink>
+        </w:p>
+        <w:p>
+          <w:pPr>
+            <w:pStyle w:val="Obsah2"/>
+            <w:tabs>
+              <w:tab w:val="left" w:pos="660"/>
+              <w:tab w:val="right" w:leader="dot" w:pos="9062"/>
+            </w:tabs>
+            <w:rPr>
+              <w:noProof/>
+              <w:lang w:eastAsia="cs-CZ"/>
+            </w:rPr>
+          </w:pPr>
+          <w:hyperlink w:anchor="_Toc56963575" w:history="1">
+            <w:r>
+              <w:rPr>
+                <w:rStyle w:val="Hypertextovodkaz"/>
+                <w:noProof/>
+              </w:rPr>
+              <w:t>5.</w:t>
+            </w:r>
+            <w:r>
+              <w:rPr>
+                <w:noProof/>
+                <w:lang w:eastAsia="cs-CZ"/>
+              </w:rPr>
+              <w:tab/>
+            </w:r>
+            <w:r>
+              <w:rPr>
+                <w:rStyle w:val="Hypertextovodkaz"/>
+                <w:noProof/>
+              </w:rPr>
+              <w:t>CMLSmartHomeWeb</w:t>
+            </w:r>
+            <w:r>
+              <w:rPr>
+                <w:noProof/>
+                <w:webHidden/>
+              </w:rPr>
+              <w:tab/>
+            </w:r>
+            <w:r>
+              <w:rPr>
+                <w:noProof/>
+                <w:webHidden/>
+              </w:rPr>
+              <w:fldChar w:fldCharType="begin"/>
+            </w:r>
+            <w:r>
+              <w:rPr>
+                <w:noProof/>
+                <w:webHidden/>
+              </w:rPr>
+              <w:instrText xml:space="preserve"> PAGEREF _Toc56963575 \h </w:instrText>
+            </w:r>
+            <w:r>
+              <w:rPr>
+                <w:noProof/>
+                <w:webHidden/>
+              </w:rPr>
+            </w:r>
+            <w:r>
+              <w:rPr>
+                <w:noProof/>
+                <w:webHidden/>
+              </w:rPr>
+              <w:fldChar w:fldCharType="separate"/>
+            </w:r>
+            <w:r>
+              <w:rPr>
+                <w:noProof/>
+                <w:webHidden/>
+              </w:rPr>
+              <w:t>9</w:t>
+            </w:r>
+            <w:r>
+              <w:rPr>
+                <w:noProof/>
+                <w:webHidden/>
+              </w:rPr>
+              <w:fldChar w:fldCharType="end"/>
+            </w:r>
+          </w:hyperlink>
+        </w:p>
+        <w:p>
+          <w:pPr>
+            <w:pStyle w:val="Obsah2"/>
+            <w:tabs>
+              <w:tab w:val="left" w:pos="880"/>
+              <w:tab w:val="right" w:leader="dot" w:pos="9062"/>
+            </w:tabs>
+            <w:rPr>
+              <w:noProof/>
+              <w:lang w:eastAsia="cs-CZ"/>
+            </w:rPr>
+          </w:pPr>
+          <w:hyperlink w:anchor="_Toc56963576" w:history="1">
+            <w:r>
+              <w:rPr>
+                <w:rStyle w:val="Hypertextovodkaz"/>
+                <w:noProof/>
+              </w:rPr>
+              <w:t>5.1.</w:t>
+            </w:r>
+            <w:r>
+              <w:rPr>
+                <w:noProof/>
+                <w:lang w:eastAsia="cs-CZ"/>
+              </w:rPr>
+              <w:tab/>
+            </w:r>
+            <w:r>
+              <w:rPr>
+                <w:rStyle w:val="Hypertextovodkaz"/>
+                <w:noProof/>
+              </w:rPr>
+              <w:t>Service</w:t>
+            </w:r>
+            <w:r>
+              <w:rPr>
+                <w:noProof/>
+                <w:webHidden/>
+              </w:rPr>
+              <w:tab/>
+            </w:r>
+            <w:r>
+              <w:rPr>
+                <w:noProof/>
+                <w:webHidden/>
+              </w:rPr>
+              <w:fldChar w:fldCharType="begin"/>
+            </w:r>
+            <w:r>
+              <w:rPr>
+                <w:noProof/>
+                <w:webHidden/>
+              </w:rPr>
+              <w:instrText xml:space="preserve"> PAGEREF _Toc56963576 \h </w:instrText>
+            </w:r>
+            <w:r>
+              <w:rPr>
+                <w:noProof/>
+                <w:webHidden/>
+              </w:rPr>
+            </w:r>
+            <w:r>
+              <w:rPr>
+                <w:noProof/>
+                <w:webHidden/>
+              </w:rPr>
+              <w:fldChar w:fldCharType="separate"/>
+            </w:r>
+            <w:r>
+              <w:rPr>
+                <w:noProof/>
+                <w:webHidden/>
+              </w:rPr>
+              <w:t>9</w:t>
+            </w:r>
+            <w:r>
+              <w:rPr>
+                <w:noProof/>
+                <w:webHidden/>
+              </w:rPr>
+              <w:fldChar w:fldCharType="end"/>
+            </w:r>
+          </w:hyperlink>
+        </w:p>
+        <w:p>
+          <w:pPr>
+            <w:pStyle w:val="Obsah2"/>
+            <w:tabs>
+              <w:tab w:val="left" w:pos="660"/>
+              <w:tab w:val="right" w:leader="dot" w:pos="9062"/>
+            </w:tabs>
+            <w:rPr>
+              <w:noProof/>
+              <w:lang w:eastAsia="cs-CZ"/>
+            </w:rPr>
+          </w:pPr>
+          <w:hyperlink w:anchor="_Toc56963577" w:history="1">
+            <w:r>
+              <w:rPr>
+                <w:rStyle w:val="Hypertextovodkaz"/>
+                <w:noProof/>
+              </w:rPr>
+              <w:t>6.</w:t>
+            </w:r>
+            <w:r>
+              <w:rPr>
+                <w:noProof/>
+                <w:lang w:eastAsia="cs-CZ"/>
+              </w:rPr>
+              <w:tab/>
+            </w:r>
+            <w:r>
+              <w:rPr>
+                <w:rStyle w:val="Hypertextovodkaz"/>
+                <w:noProof/>
+              </w:rPr>
+              <w:t>CMLSmartHomeDashboard</w:t>
+            </w:r>
+            <w:r>
+              <w:rPr>
+                <w:noProof/>
+                <w:webHidden/>
+              </w:rPr>
+              <w:tab/>
+            </w:r>
+            <w:r>
+              <w:rPr>
+                <w:noProof/>
+                <w:webHidden/>
+              </w:rPr>
+              <w:fldChar w:fldCharType="begin"/>
+            </w:r>
+            <w:r>
+              <w:rPr>
+                <w:noProof/>
+                <w:webHidden/>
+              </w:rPr>
+              <w:instrText xml:space="preserve"> PAGEREF _Toc56963577 \h </w:instrText>
+            </w:r>
+            <w:r>
+              <w:rPr>
+                <w:noProof/>
+                <w:webHidden/>
+              </w:rPr>
+            </w:r>
+            <w:r>
+              <w:rPr>
+                <w:noProof/>
+                <w:webHidden/>
+              </w:rPr>
+              <w:fldChar w:fldCharType="separate"/>
+            </w:r>
+            <w:r>
+              <w:rPr>
+                <w:noProof/>
+                <w:webHidden/>
+              </w:rPr>
+              <w:t>10</w:t>
+            </w:r>
+            <w:r>
+              <w:rPr>
+                <w:noProof/>
+                <w:webHidden/>
+              </w:rPr>
+              <w:fldChar w:fldCharType="end"/>
+            </w:r>
+          </w:hyperlink>
+        </w:p>
+        <w:p>
+          <w:pPr>
+            <w:pStyle w:val="Obsah2"/>
+            <w:tabs>
+              <w:tab w:val="left" w:pos="880"/>
+              <w:tab w:val="right" w:leader="dot" w:pos="9062"/>
+            </w:tabs>
+            <w:rPr>
+              <w:noProof/>
+              <w:lang w:eastAsia="cs-CZ"/>
+            </w:rPr>
+          </w:pPr>
+          <w:hyperlink w:anchor="_Toc56963578" w:history="1">
+            <w:r>
+              <w:rPr>
+                <w:rStyle w:val="Hypertextovodkaz"/>
+                <w:noProof/>
+              </w:rPr>
+              <w:t>6.1.</w:t>
+            </w:r>
+            <w:r>
+              <w:rPr>
+                <w:noProof/>
+                <w:lang w:eastAsia="cs-CZ"/>
+              </w:rPr>
+              <w:tab/>
+            </w:r>
+            <w:r>
+              <w:rPr>
+                <w:rStyle w:val="Hypertextovodkaz"/>
+                <w:noProof/>
+              </w:rPr>
+              <w:t>Zdrojový kód</w:t>
+            </w:r>
+            <w:r>
+              <w:rPr>
+                <w:noProof/>
+                <w:webHidden/>
+              </w:rPr>
+              <w:tab/>
+            </w:r>
+            <w:r>
+              <w:rPr>
+                <w:noProof/>
+                <w:webHidden/>
+              </w:rPr>
+              <w:fldChar w:fldCharType="begin"/>
+            </w:r>
+            <w:r>
+              <w:rPr>
+                <w:noProof/>
+                <w:webHidden/>
+              </w:rPr>
+              <w:instrText xml:space="preserve"> PAGEREF _Toc56963578 \h </w:instrText>
+            </w:r>
+            <w:r>
+              <w:rPr>
+                <w:noProof/>
+                <w:webHidden/>
+              </w:rPr>
+            </w:r>
+            <w:r>
+              <w:rPr>
+                <w:noProof/>
+                <w:webHidden/>
+              </w:rPr>
+              <w:fldChar w:fldCharType="separate"/>
+            </w:r>
+            <w:r>
+              <w:rPr>
+                <w:noProof/>
+                <w:webHidden/>
+              </w:rPr>
+              <w:t>10</w:t>
+            </w:r>
+            <w:r>
+              <w:rPr>
+                <w:noProof/>
+                <w:webHidden/>
+              </w:rPr>
+              <w:fldChar w:fldCharType="end"/>
+            </w:r>
+          </w:hyperlink>
+        </w:p>
+        <w:p>
+          <w:pPr>
+            <w:pStyle w:val="Obsah2"/>
+            <w:tabs>
+              <w:tab w:val="left" w:pos="880"/>
+              <w:tab w:val="right" w:leader="dot" w:pos="9062"/>
+            </w:tabs>
+            <w:rPr>
+              <w:noProof/>
+              <w:lang w:eastAsia="cs-CZ"/>
+            </w:rPr>
+          </w:pPr>
+          <w:hyperlink w:anchor="_Toc56963579" w:history="1">
+            <w:r>
+              <w:rPr>
+                <w:rStyle w:val="Hypertextovodkaz"/>
+                <w:noProof/>
+              </w:rPr>
+              <w:t>6.2.</w:t>
+            </w:r>
+            <w:r>
+              <w:rPr>
+                <w:noProof/>
+                <w:lang w:eastAsia="cs-CZ"/>
+              </w:rPr>
+              <w:tab/>
+            </w:r>
+            <w:r>
+              <w:rPr>
+                <w:rStyle w:val="Hypertextovodkaz"/>
+                <w:noProof/>
+              </w:rPr>
+              <w:t>Podkladová bitmapa</w:t>
+            </w:r>
+            <w:r>
+              <w:rPr>
+                <w:noProof/>
+                <w:webHidden/>
+              </w:rPr>
+              <w:tab/>
+            </w:r>
+            <w:r>
+              <w:rPr>
+                <w:noProof/>
+                <w:webHidden/>
+              </w:rPr>
+              <w:fldChar w:fldCharType="begin"/>
+            </w:r>
+            <w:r>
+              <w:rPr>
+                <w:noProof/>
+                <w:webHidden/>
+              </w:rPr>
+              <w:instrText xml:space="preserve"> PAGEREF _Toc56963579 \h </w:instrText>
+            </w:r>
+            <w:r>
+              <w:rPr>
+                <w:noProof/>
+                <w:webHidden/>
+              </w:rPr>
+            </w:r>
+            <w:r>
+              <w:rPr>
+                <w:noProof/>
+                <w:webHidden/>
+              </w:rPr>
+              <w:fldChar w:fldCharType="separate"/>
+            </w:r>
+            <w:r>
+              <w:rPr>
+                <w:noProof/>
+                <w:webHidden/>
+              </w:rPr>
+              <w:t>10</w:t>
+            </w:r>
+            <w:r>
+              <w:rPr>
+                <w:noProof/>
+                <w:webHidden/>
+              </w:rPr>
+              <w:fldChar w:fldCharType="end"/>
+            </w:r>
+          </w:hyperlink>
+        </w:p>
+        <w:p>
+          <w:pPr>
+            <w:pStyle w:val="Obsah2"/>
+            <w:tabs>
+              <w:tab w:val="left" w:pos="880"/>
+              <w:tab w:val="right" w:leader="dot" w:pos="9062"/>
+            </w:tabs>
+            <w:rPr>
+              <w:noProof/>
+              <w:lang w:eastAsia="cs-CZ"/>
+            </w:rPr>
+          </w:pPr>
+          <w:hyperlink w:anchor="_Toc56963580" w:history="1">
+            <w:r>
+              <w:rPr>
+                <w:rStyle w:val="Hypertextovodkaz"/>
+                <w:noProof/>
+              </w:rPr>
+              <w:t>6.3.</w:t>
+            </w:r>
+            <w:r>
+              <w:rPr>
+                <w:noProof/>
+                <w:lang w:eastAsia="cs-CZ"/>
+              </w:rPr>
+              <w:tab/>
+            </w:r>
+            <w:r>
+              <w:rPr>
+                <w:rStyle w:val="Hypertextovodkaz"/>
+                <w:noProof/>
+              </w:rPr>
+              <w:t>Vytvoření písem</w:t>
+            </w:r>
+            <w:r>
+              <w:rPr>
+                <w:noProof/>
+                <w:webHidden/>
+              </w:rPr>
+              <w:tab/>
+            </w:r>
+            <w:r>
+              <w:rPr>
+                <w:noProof/>
+                <w:webHidden/>
+              </w:rPr>
+              <w:fldChar w:fldCharType="begin"/>
+            </w:r>
+            <w:r>
+              <w:rPr>
+                <w:noProof/>
+                <w:webHidden/>
+              </w:rPr>
+              <w:instrText xml:space="preserve"> PAGEREF _Toc56963580 \h </w:instrText>
+            </w:r>
+            <w:r>
+              <w:rPr>
+                <w:noProof/>
+                <w:webHidden/>
+              </w:rPr>
+            </w:r>
+            <w:r>
+              <w:rPr>
+                <w:noProof/>
+                <w:webHidden/>
+              </w:rPr>
+              <w:fldChar w:fldCharType="separate"/>
+            </w:r>
+            <w:r>
+              <w:rPr>
+                <w:noProof/>
+                <w:webHidden/>
+              </w:rPr>
+              <w:t>11</w:t>
             </w:r>
             <w:r>
               <w:rPr>
@@ -1111,7 +1783,7 @@
           <w:numId w:val="11"/>
         </w:numPr>
       </w:pPr>
-      <w:bookmarkStart w:id="0" w:name="_Toc6127423"/>
+      <w:bookmarkStart w:id="0" w:name="_Toc56963563"/>
       <w:r>
         <w:rPr>
           <w:sz w:val="28"/>
@@ -1143,7 +1815,7 @@
           <w:numId w:val="11"/>
         </w:numPr>
       </w:pPr>
-      <w:bookmarkStart w:id="1" w:name="_Toc6127424"/>
+      <w:bookmarkStart w:id="1" w:name="_Toc56963564"/>
       <w:r>
         <w:t>Architektura</w:t>
       </w:r>
@@ -1160,7 +1832,7 @@
           <w:numId w:val="11"/>
         </w:numPr>
       </w:pPr>
-      <w:bookmarkStart w:id="2" w:name="_Toc6127425"/>
+      <w:bookmarkStart w:id="2" w:name="_Toc56963565"/>
       <w:proofErr w:type="spellStart"/>
       <w:r>
         <w:t>CMLSmartHomeController</w:t>
@@ -1211,7 +1883,7 @@
           <w:numId w:val="11"/>
         </w:numPr>
       </w:pPr>
-      <w:bookmarkStart w:id="3" w:name="_Toc6127426"/>
+      <w:bookmarkStart w:id="3" w:name="_Toc56963566"/>
       <w:proofErr w:type="spellStart"/>
       <w:r>
         <w:t>Raspbian</w:t>
@@ -2585,7 +3257,7 @@
           <w:numId w:val="11"/>
         </w:numPr>
       </w:pPr>
-      <w:bookmarkStart w:id="4" w:name="_Toc6127427"/>
+      <w:bookmarkStart w:id="4" w:name="_Toc56963567"/>
       <w:r>
         <w:t>Samba</w:t>
       </w:r>
@@ -3535,7 +4207,7 @@
           <w:numId w:val="11"/>
         </w:numPr>
       </w:pPr>
-      <w:bookmarkStart w:id="5" w:name="_Toc6127428"/>
+      <w:bookmarkStart w:id="5" w:name="_Toc56963568"/>
       <w:r>
         <w:t xml:space="preserve">Úprava </w:t>
       </w:r>
@@ -3944,7 +4616,7 @@
           <w:numId w:val="11"/>
         </w:numPr>
       </w:pPr>
-      <w:bookmarkStart w:id="6" w:name="_Toc6127429"/>
+      <w:bookmarkStart w:id="6" w:name="_Toc56963569"/>
       <w:r>
         <w:t>Webový server</w:t>
       </w:r>
@@ -6852,7 +7524,6 @@
           <w:sz w:val="15"/>
           <w:lang w:eastAsia="cs-CZ"/>
         </w:rPr>
-        <w:lastRenderedPageBreak/>
         <w:t xml:space="preserve">        </w:t>
       </w:r>
       <w:proofErr w:type="spellStart"/>
@@ -10675,7 +11346,7 @@
           <w:numId w:val="11"/>
         </w:numPr>
       </w:pPr>
-      <w:bookmarkStart w:id="7" w:name="_Toc6127430"/>
+      <w:bookmarkStart w:id="7" w:name="_Toc56963570"/>
       <w:r>
         <w:t>Databázový server</w:t>
       </w:r>
@@ -11036,9 +11707,11 @@
           <w:numId w:val="11"/>
         </w:numPr>
       </w:pPr>
+      <w:bookmarkStart w:id="8" w:name="_Toc56963571"/>
       <w:r>
         <w:t>Nastavení hesla a zabezpečení</w:t>
       </w:r>
+      <w:bookmarkEnd w:id="8"/>
     </w:p>
     <w:p/>
     <w:p>
@@ -13659,8 +14332,13 @@
           <w:numId w:val="11"/>
         </w:numPr>
       </w:pPr>
-      <w:r>
-        <w:t xml:space="preserve">Vytvoření databáze </w:t>
+      <w:bookmarkStart w:id="9" w:name="_Toc56963572"/>
+      <w:r>
+        <w:t>Vytvoření databáze</w:t>
+      </w:r>
+      <w:bookmarkEnd w:id="9"/>
+      <w:r>
+        <w:t xml:space="preserve"> </w:t>
       </w:r>
     </w:p>
     <w:p/>
@@ -19618,6 +20296,7 @@
           <w:sz w:val="15"/>
           <w:szCs w:val="15"/>
         </w:rPr>
+        <w:lastRenderedPageBreak/>
         <w:t>-- Export dat nebyl vybrán.</w:t>
       </w:r>
     </w:p>
@@ -19665,7 +20344,6 @@
           <w:sz w:val="15"/>
           <w:szCs w:val="15"/>
         </w:rPr>
-        <w:lastRenderedPageBreak/>
         <w:t xml:space="preserve">-- Exportování struktury pro tabulka </w:t>
       </w:r>
       <w:proofErr w:type="spellStart"/>
@@ -20537,12 +21215,12 @@
           <w:numId w:val="11"/>
         </w:numPr>
       </w:pPr>
-      <w:bookmarkStart w:id="8" w:name="_Toc6127431"/>
+      <w:bookmarkStart w:id="10" w:name="_Toc56963573"/>
       <w:proofErr w:type="spellStart"/>
       <w:r>
         <w:t>Service</w:t>
       </w:r>
-      <w:bookmarkEnd w:id="8"/>
+      <w:bookmarkEnd w:id="10"/>
       <w:proofErr w:type="spellEnd"/>
     </w:p>
     <w:p/>
@@ -23165,12 +23843,12 @@
           <w:numId w:val="11"/>
         </w:numPr>
       </w:pPr>
-      <w:bookmarkStart w:id="9" w:name="_Toc6127432"/>
+      <w:bookmarkStart w:id="11" w:name="_Toc56963574"/>
       <w:proofErr w:type="spellStart"/>
       <w:r>
         <w:t>CMLSmartHomeCollector</w:t>
       </w:r>
-      <w:bookmarkEnd w:id="9"/>
+      <w:bookmarkEnd w:id="11"/>
       <w:proofErr w:type="spellEnd"/>
     </w:p>
     <w:p>
@@ -23244,10 +23922,12 @@
           <w:numId w:val="11"/>
         </w:numPr>
       </w:pPr>
+      <w:bookmarkStart w:id="12" w:name="_Toc56963575"/>
       <w:proofErr w:type="spellStart"/>
       <w:r>
         <w:t>CMLSmartHomeWeb</w:t>
       </w:r>
+      <w:bookmarkEnd w:id="12"/>
       <w:proofErr w:type="spellEnd"/>
     </w:p>
     <w:p/>
@@ -23373,10 +24053,12 @@
           <w:numId w:val="11"/>
         </w:numPr>
       </w:pPr>
+      <w:bookmarkStart w:id="13" w:name="_Toc56963576"/>
       <w:proofErr w:type="spellStart"/>
       <w:r>
         <w:t>Service</w:t>
       </w:r>
+      <w:bookmarkEnd w:id="13"/>
       <w:proofErr w:type="spellEnd"/>
     </w:p>
     <w:p/>
@@ -24986,6 +25668,483 @@
       <w:proofErr w:type="spellEnd"/>
     </w:p>
     <w:p/>
+    <w:p>
+      <w:pPr>
+        <w:pStyle w:val="Nadpis2"/>
+        <w:numPr>
+          <w:ilvl w:val="0"/>
+          <w:numId w:val="11"/>
+        </w:numPr>
+      </w:pPr>
+      <w:bookmarkStart w:id="14" w:name="_Toc56963577"/>
+      <w:proofErr w:type="spellStart"/>
+      <w:r>
+        <w:t>CMLSmartHomeDashboard</w:t>
+      </w:r>
+      <w:bookmarkEnd w:id="14"/>
+      <w:proofErr w:type="spellEnd"/>
+    </w:p>
+    <w:p>
+      <w:pPr>
+        <w:pStyle w:val="Nadpis2"/>
+        <w:numPr>
+          <w:ilvl w:val="1"/>
+          <w:numId w:val="11"/>
+        </w:numPr>
+      </w:pPr>
+      <w:r>
+        <w:t xml:space="preserve"> </w:t>
+      </w:r>
+      <w:bookmarkStart w:id="15" w:name="_Toc56963578"/>
+      <w:r>
+        <w:t>Zdrojový kód</w:t>
+      </w:r>
+      <w:bookmarkEnd w:id="15"/>
+    </w:p>
+    <w:p/>
+    <w:p>
+      <w:r>
+        <w:t>Zdrojový kód je spravován v</w:t>
+      </w:r>
+      <w:r>
+        <w:t> </w:t>
+      </w:r>
+      <w:proofErr w:type="spellStart"/>
+      <w:r>
+        <w:t>GiHub</w:t>
+      </w:r>
+      <w:proofErr w:type="spellEnd"/>
+      <w:r>
+        <w:t xml:space="preserve"> (</w:t>
+      </w:r>
+      <w:hyperlink r:id="rId12" w:history="1">
+        <w:r>
+          <w:rPr>
+            <w:rStyle w:val="Hypertextovodkaz"/>
+          </w:rPr>
+          <w:t>https://github.</w:t>
+        </w:r>
+        <w:proofErr w:type="gramStart"/>
+        <w:r>
+          <w:rPr>
+            <w:rStyle w:val="Hypertextovodkaz"/>
+          </w:rPr>
+          <w:t>com/radekpatek/CMLSmartHome</w:t>
+        </w:r>
+      </w:hyperlink>
+      <w:r>
+        <w:t>)</w:t>
+      </w:r>
+      <w:r>
+        <w:t xml:space="preserve"> . K editaci</w:t>
+      </w:r>
+      <w:proofErr w:type="gramEnd"/>
+      <w:r>
+        <w:t xml:space="preserve"> zdrojového kódu se používá </w:t>
+      </w:r>
+      <w:proofErr w:type="spellStart"/>
+      <w:r>
+        <w:t>Visual</w:t>
+      </w:r>
+      <w:proofErr w:type="spellEnd"/>
+      <w:r>
+        <w:t xml:space="preserve"> Studio </w:t>
+      </w:r>
+      <w:proofErr w:type="spellStart"/>
+      <w:r>
+        <w:t>Code</w:t>
+      </w:r>
+      <w:proofErr w:type="spellEnd"/>
+      <w:r>
+        <w:t>.</w:t>
+      </w:r>
+    </w:p>
+    <w:p>
+      <w:pPr>
+        <w:pStyle w:val="Nadpis2"/>
+        <w:ind w:left="792"/>
+      </w:pPr>
+      <w:r>
+        <w:t xml:space="preserve"> </w:t>
+      </w:r>
+    </w:p>
+    <w:p>
+      <w:pPr>
+        <w:pStyle w:val="Nadpis2"/>
+        <w:numPr>
+          <w:ilvl w:val="1"/>
+          <w:numId w:val="11"/>
+        </w:numPr>
+      </w:pPr>
+      <w:bookmarkStart w:id="16" w:name="_Toc56963579"/>
+      <w:r>
+        <w:t>Podkladová bitmap</w:t>
+      </w:r>
+      <w:r>
+        <w:t>a</w:t>
+      </w:r>
+      <w:bookmarkEnd w:id="16"/>
+    </w:p>
+    <w:p/>
+    <w:p>
+      <w:r>
+        <w:t>Pro vytvoření podkladové bitmapy se využije následující postup:</w:t>
+      </w:r>
+    </w:p>
+    <w:p>
+      <w:pPr>
+        <w:pStyle w:val="Odstavecseseznamem"/>
+        <w:numPr>
+          <w:ilvl w:val="0"/>
+          <w:numId w:val="13"/>
+        </w:numPr>
+      </w:pPr>
+      <w:r>
+        <w:t xml:space="preserve">V projektu </w:t>
+      </w:r>
+      <w:proofErr w:type="spellStart"/>
+      <w:r>
+        <w:t>GitHub</w:t>
+      </w:r>
+      <w:proofErr w:type="spellEnd"/>
+      <w:r>
+        <w:t xml:space="preserve"> ve složce </w:t>
+      </w:r>
+      <w:r>
+        <w:rPr>
+          <w:rFonts w:ascii="Courier New" w:hAnsi="Courier New" w:cs="Courier New"/>
+          <w:sz w:val="18"/>
+          <w:szCs w:val="18"/>
+        </w:rPr>
+        <w:t>/</w:t>
+      </w:r>
+      <w:proofErr w:type="spellStart"/>
+      <w:r>
+        <w:rPr>
+          <w:rFonts w:ascii="Courier New" w:hAnsi="Courier New" w:cs="Courier New"/>
+          <w:sz w:val="18"/>
+          <w:szCs w:val="18"/>
+        </w:rPr>
+        <w:fldChar w:fldCharType="begin"/>
+      </w:r>
+      <w:r>
+        <w:rPr>
+          <w:rFonts w:ascii="Courier New" w:hAnsi="Courier New" w:cs="Courier New"/>
+          <w:sz w:val="18"/>
+          <w:szCs w:val="18"/>
+        </w:rPr>
+        <w:instrText xml:space="preserve"> HYPERLINK "https://github.com/radekpatek/CMLSmartHome/tree/master/CMLSmartHomeDashboard" \o "CMLSmartHomeDashboard" </w:instrText>
+      </w:r>
+      <w:r>
+        <w:rPr>
+          <w:rFonts w:ascii="Courier New" w:hAnsi="Courier New" w:cs="Courier New"/>
+          <w:sz w:val="18"/>
+          <w:szCs w:val="18"/>
+        </w:rPr>
+        <w:fldChar w:fldCharType="separate"/>
+      </w:r>
+      <w:r>
+        <w:rPr>
+          <w:rFonts w:ascii="Courier New" w:hAnsi="Courier New" w:cs="Courier New"/>
+          <w:sz w:val="18"/>
+          <w:szCs w:val="18"/>
+        </w:rPr>
+        <w:t>CMLSmartHomeDashboard</w:t>
+      </w:r>
+      <w:proofErr w:type="spellEnd"/>
+      <w:r>
+        <w:rPr>
+          <w:rFonts w:ascii="Courier New" w:hAnsi="Courier New" w:cs="Courier New"/>
+          <w:sz w:val="18"/>
+          <w:szCs w:val="18"/>
+        </w:rPr>
+        <w:fldChar w:fldCharType="end"/>
+      </w:r>
+      <w:r>
+        <w:rPr>
+          <w:rFonts w:ascii="Courier New" w:hAnsi="Courier New" w:cs="Courier New"/>
+          <w:sz w:val="18"/>
+          <w:szCs w:val="18"/>
+        </w:rPr>
+        <w:t>/</w:t>
+      </w:r>
+      <w:proofErr w:type="spellStart"/>
+      <w:r>
+        <w:rPr>
+          <w:rFonts w:ascii="Courier New" w:hAnsi="Courier New" w:cs="Courier New"/>
+          <w:sz w:val="18"/>
+          <w:szCs w:val="18"/>
+        </w:rPr>
+        <w:t>src</w:t>
+      </w:r>
+      <w:proofErr w:type="spellEnd"/>
+      <w:r>
+        <w:t xml:space="preserve">  se edituje bitmapa </w:t>
+      </w:r>
+      <w:proofErr w:type="spellStart"/>
+      <w:r>
+        <w:t>Board.bmp</w:t>
+      </w:r>
+      <w:proofErr w:type="spellEnd"/>
+    </w:p>
+    <w:p>
+      <w:pPr>
+        <w:pStyle w:val="Odstavecseseznamem"/>
+        <w:numPr>
+          <w:ilvl w:val="0"/>
+          <w:numId w:val="13"/>
+        </w:numPr>
+      </w:pPr>
+      <w:r>
+        <w:t xml:space="preserve">V nástroji </w:t>
+      </w:r>
+      <w:proofErr w:type="spellStart"/>
+      <w:r>
+        <w:t>TheDotFactory</w:t>
+      </w:r>
+      <w:proofErr w:type="spellEnd"/>
+      <w:r>
+        <w:t xml:space="preserve"> </w:t>
+      </w:r>
+      <w:r>
+        <w:rPr>
+          <w:rStyle w:val="Znakapoznpodarou"/>
+        </w:rPr>
+        <w:footnoteReference w:id="1"/>
+      </w:r>
+      <w:r>
+        <w:t>(</w:t>
+      </w:r>
+      <w:proofErr w:type="spellStart"/>
+      <w:r>
+        <w:t>GitHub</w:t>
+      </w:r>
+      <w:proofErr w:type="spellEnd"/>
+      <w:r>
+        <w:t xml:space="preserve"> </w:t>
+      </w:r>
+      <w:hyperlink r:id="rId13" w:history="1">
+        <w:r>
+          <w:rPr>
+            <w:rStyle w:val="Hypertextovodkaz"/>
+          </w:rPr>
+          <w:t>https://github.com/pavius/the-dot-factory</w:t>
+        </w:r>
+      </w:hyperlink>
+      <w:r>
+        <w:t>) se provede transformace bitmapy do definice pole byte v </w:t>
+      </w:r>
+      <w:proofErr w:type="spellStart"/>
+      <w:r>
+        <w:t>haxa</w:t>
+      </w:r>
+      <w:proofErr w:type="spellEnd"/>
+      <w:r>
+        <w:t xml:space="preserve"> zápisu dle nastavení</w:t>
+      </w:r>
+    </w:p>
+    <w:p>
+      <w:pPr>
+        <w:pStyle w:val="Odstavecseseznamem"/>
+        <w:ind w:left="360"/>
+      </w:pPr>
+      <w:r>
+        <w:rPr>
+          <w:noProof/>
+          <w:lang w:eastAsia="cs-CZ"/>
+        </w:rPr>
+        <w:drawing>
+          <wp:inline distT="0" distB="0" distL="0" distR="0">
+            <wp:extent cx="3035300" cy="2124710"/>
+            <wp:effectExtent l="19050" t="0" r="0" b="0"/>
+            <wp:docPr id="1" name="obrázek 8"/>
+            <wp:cNvGraphicFramePr>
+              <a:graphicFrameLocks xmlns:a="http://schemas.openxmlformats.org/drawingml/2006/main" noChangeAspect="1"/>
+            </wp:cNvGraphicFramePr>
+            <a:graphic xmlns:a="http://schemas.openxmlformats.org/drawingml/2006/main">
+              <a:graphicData uri="http://schemas.openxmlformats.org/drawingml/2006/picture">
+                <pic:pic xmlns:pic="http://schemas.openxmlformats.org/drawingml/2006/picture">
+                  <pic:nvPicPr>
+                    <pic:cNvPr id="0" name="Picture 8"/>
+                    <pic:cNvPicPr>
+                      <a:picLocks noChangeAspect="1" noChangeArrowheads="1"/>
+                    </pic:cNvPicPr>
+                  </pic:nvPicPr>
+                  <pic:blipFill>
+                    <a:blip r:embed="rId14" cstate="print"/>
+                    <a:srcRect/>
+                    <a:stretch>
+                      <a:fillRect/>
+                    </a:stretch>
+                  </pic:blipFill>
+                  <pic:spPr bwMode="auto">
+                    <a:xfrm>
+                      <a:off x="0" y="0"/>
+                      <a:ext cx="3035969" cy="2125179"/>
+                    </a:xfrm>
+                    <a:prstGeom prst="rect">
+                      <a:avLst/>
+                    </a:prstGeom>
+                    <a:noFill/>
+                    <a:ln w="9525">
+                      <a:noFill/>
+                      <a:miter lim="800000"/>
+                      <a:headEnd/>
+                      <a:tailEnd/>
+                    </a:ln>
+                  </pic:spPr>
+                </pic:pic>
+              </a:graphicData>
+            </a:graphic>
+          </wp:inline>
+        </w:drawing>
+      </w:r>
+    </w:p>
+    <w:p>
+      <w:pPr>
+        <w:pStyle w:val="Odstavecseseznamem"/>
+        <w:numPr>
+          <w:ilvl w:val="0"/>
+          <w:numId w:val="14"/>
+        </w:numPr>
+      </w:pPr>
+      <w:r>
+        <w:t xml:space="preserve">Vygenerovaný definice pole byte se přenese do </w:t>
+      </w:r>
+      <w:r>
+        <w:rPr>
+          <w:rFonts w:ascii="Courier New" w:hAnsi="Courier New" w:cs="Courier New"/>
+          <w:sz w:val="18"/>
+          <w:szCs w:val="18"/>
+        </w:rPr>
+        <w:t>/</w:t>
+      </w:r>
+      <w:proofErr w:type="spellStart"/>
+      <w:r>
+        <w:rPr>
+          <w:rFonts w:ascii="Courier New" w:hAnsi="Courier New" w:cs="Courier New"/>
+          <w:sz w:val="18"/>
+          <w:szCs w:val="18"/>
+        </w:rPr>
+        <w:fldChar w:fldCharType="begin"/>
+      </w:r>
+      <w:r>
+        <w:rPr>
+          <w:rFonts w:ascii="Courier New" w:hAnsi="Courier New" w:cs="Courier New"/>
+          <w:sz w:val="18"/>
+          <w:szCs w:val="18"/>
+        </w:rPr>
+        <w:instrText xml:space="preserve"> HYPERLINK "https://github.com/radekpatek/CMLSmartHome/tree/master/CMLSmartHomeDashboard" \o "CMLSmartHomeDashboard" </w:instrText>
+      </w:r>
+      <w:r>
+        <w:rPr>
+          <w:rFonts w:ascii="Courier New" w:hAnsi="Courier New" w:cs="Courier New"/>
+          <w:sz w:val="18"/>
+          <w:szCs w:val="18"/>
+        </w:rPr>
+        <w:fldChar w:fldCharType="separate"/>
+      </w:r>
+      <w:r>
+        <w:rPr>
+          <w:rFonts w:ascii="Courier New" w:hAnsi="Courier New" w:cs="Courier New"/>
+          <w:sz w:val="18"/>
+          <w:szCs w:val="18"/>
+        </w:rPr>
+        <w:t>CMLSmartHomeDashboard</w:t>
+      </w:r>
+      <w:proofErr w:type="spellEnd"/>
+      <w:r>
+        <w:rPr>
+          <w:rFonts w:ascii="Courier New" w:hAnsi="Courier New" w:cs="Courier New"/>
+          <w:sz w:val="18"/>
+          <w:szCs w:val="18"/>
+        </w:rPr>
+        <w:fldChar w:fldCharType="end"/>
+      </w:r>
+      <w:r>
+        <w:rPr>
+          <w:rFonts w:ascii="Courier New" w:hAnsi="Courier New" w:cs="Courier New"/>
+          <w:sz w:val="18"/>
+          <w:szCs w:val="18"/>
+        </w:rPr>
+        <w:t>/</w:t>
+      </w:r>
+      <w:proofErr w:type="spellStart"/>
+      <w:r>
+        <w:rPr>
+          <w:rFonts w:ascii="Courier New" w:hAnsi="Courier New" w:cs="Courier New"/>
+          <w:sz w:val="18"/>
+          <w:szCs w:val="18"/>
+        </w:rPr>
+        <w:t>src</w:t>
+      </w:r>
+      <w:proofErr w:type="spellEnd"/>
+      <w:r>
+        <w:rPr>
+          <w:rFonts w:ascii="Courier New" w:hAnsi="Courier New" w:cs="Courier New"/>
+          <w:sz w:val="18"/>
+          <w:szCs w:val="18"/>
+        </w:rPr>
+        <w:t xml:space="preserve">/Bitmap.h </w:t>
+      </w:r>
+      <w:r>
+        <w:t>do konstanty</w:t>
+      </w:r>
+      <w:r>
+        <w:rPr>
+          <w:rFonts w:ascii="Courier New" w:hAnsi="Courier New" w:cs="Courier New"/>
+          <w:sz w:val="18"/>
+          <w:szCs w:val="18"/>
+        </w:rPr>
+        <w:t xml:space="preserve"> </w:t>
+      </w:r>
+      <w:proofErr w:type="spellStart"/>
+      <w:r>
+        <w:rPr>
+          <w:rFonts w:ascii="Courier New" w:hAnsi="Courier New" w:cs="Courier New"/>
+          <w:sz w:val="18"/>
+          <w:szCs w:val="18"/>
+        </w:rPr>
+        <w:t>dashboardImage</w:t>
+      </w:r>
+      <w:proofErr w:type="spellEnd"/>
+      <w:r>
+        <w:t xml:space="preserve">  </w:t>
+      </w:r>
+    </w:p>
+    <w:p/>
+    <w:p>
+      <w:pPr>
+        <w:pStyle w:val="Nadpis2"/>
+        <w:numPr>
+          <w:ilvl w:val="1"/>
+          <w:numId w:val="11"/>
+        </w:numPr>
+      </w:pPr>
+      <w:r>
+        <w:lastRenderedPageBreak/>
+        <w:t xml:space="preserve"> </w:t>
+      </w:r>
+      <w:bookmarkStart w:id="17" w:name="_Toc56963580"/>
+      <w:r>
+        <w:t>Vytvoření písem</w:t>
+      </w:r>
+      <w:bookmarkEnd w:id="17"/>
+      <w:r>
+        <w:t xml:space="preserve"> </w:t>
+      </w:r>
+    </w:p>
+    <w:p/>
+    <w:p>
+      <w:r>
+        <w:t xml:space="preserve">K vytvoření použitelných sad písem se použije také aplikace </w:t>
+      </w:r>
+      <w:proofErr w:type="spellStart"/>
+      <w:r>
+        <w:t>TheDotFactory</w:t>
+      </w:r>
+      <w:proofErr w:type="spellEnd"/>
+    </w:p>
     <w:sectPr>
       <w:pgSz w:w="11906" w:h="16838"/>
       <w:pgMar w:top="1417" w:right="1417" w:bottom="1417" w:left="1417" w:header="708" w:footer="708" w:gutter="0"/>
@@ -25041,6 +26200,79 @@
       </w:pPr>
       <w:r>
         <w:continuationSeparator/>
+      </w:r>
+    </w:p>
+  </w:footnote>
+  <w:footnote w:id="1">
+    <w:p>
+      <w:pPr>
+        <w:pStyle w:val="Textpoznpodarou"/>
+      </w:pPr>
+      <w:r>
+        <w:rPr>
+          <w:rStyle w:val="Znakapoznpodarou"/>
+        </w:rPr>
+        <w:footnoteRef/>
+      </w:r>
+      <w:r>
+        <w:t xml:space="preserve"> </w:t>
+      </w:r>
+      <w:proofErr w:type="spellStart"/>
+      <w:r>
+        <w:t>Aplilaci</w:t>
+      </w:r>
+      <w:proofErr w:type="spellEnd"/>
+      <w:r>
+        <w:t xml:space="preserve">, která je stažena </w:t>
+      </w:r>
+      <w:proofErr w:type="spellStart"/>
+      <w:r>
+        <w:t>GitHub</w:t>
+      </w:r>
+      <w:proofErr w:type="spellEnd"/>
+      <w:r>
+        <w:t xml:space="preserve"> (</w:t>
+      </w:r>
+      <w:hyperlink r:id="rId1" w:history="1">
+        <w:r>
+          <w:rPr>
+            <w:rStyle w:val="Hypertextovodkaz"/>
+          </w:rPr>
+          <w:t>https://github.com/pavius/the-dot-factory</w:t>
+        </w:r>
+      </w:hyperlink>
+      <w:r>
+        <w:t xml:space="preserve"> ) je klonovaná do lokálního adresáře </w:t>
+      </w:r>
+      <w:r>
+        <w:t>C:\Users\radek\source\repos\the-dot-factory\TheDotFactory\</w:t>
+      </w:r>
+      <w:r>
+        <w:t xml:space="preserve">. Aplikace </w:t>
+      </w:r>
+      <w:proofErr w:type="gramStart"/>
+      <w:r>
+        <w:t>vyžaduje .NET</w:t>
+      </w:r>
+      <w:proofErr w:type="gramEnd"/>
+      <w:r>
+        <w:t xml:space="preserve"> Framework 3.5 </w:t>
+      </w:r>
+      <w:proofErr w:type="spellStart"/>
+      <w:r>
+        <w:t>Service</w:t>
+      </w:r>
+      <w:proofErr w:type="spellEnd"/>
+      <w:r>
+        <w:t xml:space="preserve"> </w:t>
+      </w:r>
+      <w:proofErr w:type="spellStart"/>
+      <w:r>
+        <w:t>pack</w:t>
+      </w:r>
+      <w:proofErr w:type="spellEnd"/>
+      <w:r>
+        <w:t xml:space="preserve"> 1</w:t>
       </w:r>
     </w:p>
   </w:footnote>
@@ -25136,618 +26368,16 @@
     </w:lvl>
   </w:abstractNum>
   <w:abstractNum w:abstractNumId="1">
-    <w:nsid w:val="046367F5"/>
-    <w:multiLevelType w:val="multilevel"/>
-    <w:tmpl w:val="0405001F"/>
-    <w:lvl w:ilvl="0">
-      <w:start w:val="1"/>
-      <w:numFmt w:val="decimal"/>
-      <w:lvlText w:val="%1."/>
-      <w:lvlJc w:val="left"/>
-      <w:pPr>
-        <w:ind w:left="360" w:hanging="360"/>
-      </w:pPr>
-    </w:lvl>
-    <w:lvl w:ilvl="1">
-      <w:start w:val="1"/>
-      <w:numFmt w:val="decimal"/>
-      <w:lvlText w:val="%1.%2."/>
-      <w:lvlJc w:val="left"/>
-      <w:pPr>
-        <w:ind w:left="792" w:hanging="432"/>
-      </w:pPr>
-    </w:lvl>
-    <w:lvl w:ilvl="2">
-      <w:start w:val="1"/>
-      <w:numFmt w:val="decimal"/>
-      <w:lvlText w:val="%1.%2.%3."/>
-      <w:lvlJc w:val="left"/>
-      <w:pPr>
-        <w:ind w:left="1224" w:hanging="504"/>
-      </w:pPr>
-    </w:lvl>
-    <w:lvl w:ilvl="3">
-      <w:start w:val="1"/>
-      <w:numFmt w:val="decimal"/>
-      <w:lvlText w:val="%1.%2.%3.%4."/>
-      <w:lvlJc w:val="left"/>
-      <w:pPr>
-        <w:ind w:left="1728" w:hanging="648"/>
-      </w:pPr>
-    </w:lvl>
-    <w:lvl w:ilvl="4">
-      <w:start w:val="1"/>
-      <w:numFmt w:val="decimal"/>
-      <w:lvlText w:val="%1.%2.%3.%4.%5."/>
-      <w:lvlJc w:val="left"/>
-      <w:pPr>
-        <w:ind w:left="2232" w:hanging="792"/>
-      </w:pPr>
-    </w:lvl>
-    <w:lvl w:ilvl="5">
-      <w:start w:val="1"/>
-      <w:numFmt w:val="decimal"/>
-      <w:lvlText w:val="%1.%2.%3.%4.%5.%6."/>
-      <w:lvlJc w:val="left"/>
-      <w:pPr>
-        <w:ind w:left="2736" w:hanging="936"/>
-      </w:pPr>
-    </w:lvl>
-    <w:lvl w:ilvl="6">
-      <w:start w:val="1"/>
-      <w:numFmt w:val="decimal"/>
-      <w:lvlText w:val="%1.%2.%3.%4.%5.%6.%7."/>
-      <w:lvlJc w:val="left"/>
-      <w:pPr>
-        <w:ind w:left="3240" w:hanging="1080"/>
-      </w:pPr>
-    </w:lvl>
-    <w:lvl w:ilvl="7">
-      <w:start w:val="1"/>
-      <w:numFmt w:val="decimal"/>
-      <w:lvlText w:val="%1.%2.%3.%4.%5.%6.%7.%8."/>
-      <w:lvlJc w:val="left"/>
-      <w:pPr>
-        <w:ind w:left="3744" w:hanging="1224"/>
-      </w:pPr>
-    </w:lvl>
-    <w:lvl w:ilvl="8">
-      <w:start w:val="1"/>
-      <w:numFmt w:val="decimal"/>
-      <w:lvlText w:val="%1.%2.%3.%4.%5.%6.%7.%8.%9."/>
-      <w:lvlJc w:val="left"/>
-      <w:pPr>
-        <w:ind w:left="4320" w:hanging="1440"/>
-      </w:pPr>
-    </w:lvl>
-  </w:abstractNum>
-  <w:abstractNum w:abstractNumId="2">
-    <w:nsid w:val="0F377187"/>
-    <w:multiLevelType w:val="multilevel"/>
-    <w:tmpl w:val="0405001F"/>
-    <w:lvl w:ilvl="0">
-      <w:start w:val="1"/>
-      <w:numFmt w:val="decimal"/>
-      <w:lvlText w:val="%1."/>
-      <w:lvlJc w:val="left"/>
-      <w:pPr>
-        <w:ind w:left="360" w:hanging="360"/>
-      </w:pPr>
-    </w:lvl>
-    <w:lvl w:ilvl="1">
-      <w:start w:val="1"/>
-      <w:numFmt w:val="decimal"/>
-      <w:lvlText w:val="%1.%2."/>
-      <w:lvlJc w:val="left"/>
-      <w:pPr>
-        <w:ind w:left="792" w:hanging="432"/>
-      </w:pPr>
-    </w:lvl>
-    <w:lvl w:ilvl="2">
-      <w:start w:val="1"/>
-      <w:numFmt w:val="decimal"/>
-      <w:lvlText w:val="%1.%2.%3."/>
-      <w:lvlJc w:val="left"/>
-      <w:pPr>
-        <w:ind w:left="1224" w:hanging="504"/>
-      </w:pPr>
-    </w:lvl>
-    <w:lvl w:ilvl="3">
-      <w:start w:val="1"/>
-      <w:numFmt w:val="decimal"/>
-      <w:lvlText w:val="%1.%2.%3.%4."/>
-      <w:lvlJc w:val="left"/>
-      <w:pPr>
-        <w:ind w:left="1728" w:hanging="648"/>
-      </w:pPr>
-    </w:lvl>
-    <w:lvl w:ilvl="4">
-      <w:start w:val="1"/>
-      <w:numFmt w:val="decimal"/>
-      <w:lvlText w:val="%1.%2.%3.%4.%5."/>
-      <w:lvlJc w:val="left"/>
-      <w:pPr>
-        <w:ind w:left="2232" w:hanging="792"/>
-      </w:pPr>
-    </w:lvl>
-    <w:lvl w:ilvl="5">
-      <w:start w:val="1"/>
-      <w:numFmt w:val="decimal"/>
-      <w:lvlText w:val="%1.%2.%3.%4.%5.%6."/>
-      <w:lvlJc w:val="left"/>
-      <w:pPr>
-        <w:ind w:left="2736" w:hanging="936"/>
-      </w:pPr>
-    </w:lvl>
-    <w:lvl w:ilvl="6">
-      <w:start w:val="1"/>
-      <w:numFmt w:val="decimal"/>
-      <w:lvlText w:val="%1.%2.%3.%4.%5.%6.%7."/>
-      <w:lvlJc w:val="left"/>
-      <w:pPr>
-        <w:ind w:left="3240" w:hanging="1080"/>
-      </w:pPr>
-    </w:lvl>
-    <w:lvl w:ilvl="7">
-      <w:start w:val="1"/>
-      <w:numFmt w:val="decimal"/>
-      <w:lvlText w:val="%1.%2.%3.%4.%5.%6.%7.%8."/>
-      <w:lvlJc w:val="left"/>
-      <w:pPr>
-        <w:ind w:left="3744" w:hanging="1224"/>
-      </w:pPr>
-    </w:lvl>
-    <w:lvl w:ilvl="8">
-      <w:start w:val="1"/>
-      <w:numFmt w:val="decimal"/>
-      <w:lvlText w:val="%1.%2.%3.%4.%5.%6.%7.%8.%9."/>
-      <w:lvlJc w:val="left"/>
-      <w:pPr>
-        <w:ind w:left="4320" w:hanging="1440"/>
-      </w:pPr>
-    </w:lvl>
-  </w:abstractNum>
-  <w:abstractNum w:abstractNumId="3">
-    <w:nsid w:val="10913C6D"/>
-    <w:multiLevelType w:val="multilevel"/>
-    <w:tmpl w:val="0405001F"/>
-    <w:lvl w:ilvl="0">
-      <w:start w:val="1"/>
-      <w:numFmt w:val="decimal"/>
-      <w:lvlText w:val="%1."/>
-      <w:lvlJc w:val="left"/>
-      <w:pPr>
-        <w:ind w:left="360" w:hanging="360"/>
-      </w:pPr>
-    </w:lvl>
-    <w:lvl w:ilvl="1">
-      <w:start w:val="1"/>
-      <w:numFmt w:val="decimal"/>
-      <w:lvlText w:val="%1.%2."/>
-      <w:lvlJc w:val="left"/>
-      <w:pPr>
-        <w:ind w:left="792" w:hanging="432"/>
-      </w:pPr>
-    </w:lvl>
-    <w:lvl w:ilvl="2">
-      <w:start w:val="1"/>
-      <w:numFmt w:val="decimal"/>
-      <w:lvlText w:val="%1.%2.%3."/>
-      <w:lvlJc w:val="left"/>
-      <w:pPr>
-        <w:ind w:left="1224" w:hanging="504"/>
-      </w:pPr>
-    </w:lvl>
-    <w:lvl w:ilvl="3">
-      <w:start w:val="1"/>
-      <w:numFmt w:val="decimal"/>
-      <w:lvlText w:val="%1.%2.%3.%4."/>
-      <w:lvlJc w:val="left"/>
-      <w:pPr>
-        <w:ind w:left="1728" w:hanging="648"/>
-      </w:pPr>
-    </w:lvl>
-    <w:lvl w:ilvl="4">
-      <w:start w:val="1"/>
-      <w:numFmt w:val="decimal"/>
-      <w:lvlText w:val="%1.%2.%3.%4.%5."/>
-      <w:lvlJc w:val="left"/>
-      <w:pPr>
-        <w:ind w:left="2232" w:hanging="792"/>
-      </w:pPr>
-    </w:lvl>
-    <w:lvl w:ilvl="5">
-      <w:start w:val="1"/>
-      <w:numFmt w:val="decimal"/>
-      <w:lvlText w:val="%1.%2.%3.%4.%5.%6."/>
-      <w:lvlJc w:val="left"/>
-      <w:pPr>
-        <w:ind w:left="2736" w:hanging="936"/>
-      </w:pPr>
-    </w:lvl>
-    <w:lvl w:ilvl="6">
-      <w:start w:val="1"/>
-      <w:numFmt w:val="decimal"/>
-      <w:lvlText w:val="%1.%2.%3.%4.%5.%6.%7."/>
-      <w:lvlJc w:val="left"/>
-      <w:pPr>
-        <w:ind w:left="3240" w:hanging="1080"/>
-      </w:pPr>
-    </w:lvl>
-    <w:lvl w:ilvl="7">
-      <w:start w:val="1"/>
-      <w:numFmt w:val="decimal"/>
-      <w:lvlText w:val="%1.%2.%3.%4.%5.%6.%7.%8."/>
-      <w:lvlJc w:val="left"/>
-      <w:pPr>
-        <w:ind w:left="3744" w:hanging="1224"/>
-      </w:pPr>
-    </w:lvl>
-    <w:lvl w:ilvl="8">
-      <w:start w:val="1"/>
-      <w:numFmt w:val="decimal"/>
-      <w:lvlText w:val="%1.%2.%3.%4.%5.%6.%7.%8.%9."/>
-      <w:lvlJc w:val="left"/>
-      <w:pPr>
-        <w:ind w:left="4320" w:hanging="1440"/>
-      </w:pPr>
-    </w:lvl>
-  </w:abstractNum>
-  <w:abstractNum w:abstractNumId="4">
-    <w:nsid w:val="1C454823"/>
-    <w:multiLevelType w:val="multilevel"/>
-    <w:tmpl w:val="0405001F"/>
-    <w:lvl w:ilvl="0">
-      <w:start w:val="1"/>
-      <w:numFmt w:val="decimal"/>
-      <w:lvlText w:val="%1."/>
-      <w:lvlJc w:val="left"/>
-      <w:pPr>
-        <w:ind w:left="360" w:hanging="360"/>
-      </w:pPr>
-    </w:lvl>
-    <w:lvl w:ilvl="1">
-      <w:start w:val="1"/>
-      <w:numFmt w:val="decimal"/>
-      <w:lvlText w:val="%1.%2."/>
-      <w:lvlJc w:val="left"/>
-      <w:pPr>
-        <w:ind w:left="792" w:hanging="432"/>
-      </w:pPr>
-    </w:lvl>
-    <w:lvl w:ilvl="2">
-      <w:start w:val="1"/>
-      <w:numFmt w:val="decimal"/>
-      <w:lvlText w:val="%1.%2.%3."/>
-      <w:lvlJc w:val="left"/>
-      <w:pPr>
-        <w:ind w:left="1224" w:hanging="504"/>
-      </w:pPr>
-    </w:lvl>
-    <w:lvl w:ilvl="3">
-      <w:start w:val="1"/>
-      <w:numFmt w:val="decimal"/>
-      <w:lvlText w:val="%1.%2.%3.%4."/>
-      <w:lvlJc w:val="left"/>
-      <w:pPr>
-        <w:ind w:left="1728" w:hanging="648"/>
-      </w:pPr>
-    </w:lvl>
-    <w:lvl w:ilvl="4">
-      <w:start w:val="1"/>
-      <w:numFmt w:val="decimal"/>
-      <w:lvlText w:val="%1.%2.%3.%4.%5."/>
-      <w:lvlJc w:val="left"/>
-      <w:pPr>
-        <w:ind w:left="2232" w:hanging="792"/>
-      </w:pPr>
-    </w:lvl>
-    <w:lvl w:ilvl="5">
-      <w:start w:val="1"/>
-      <w:numFmt w:val="decimal"/>
-      <w:lvlText w:val="%1.%2.%3.%4.%5.%6."/>
-      <w:lvlJc w:val="left"/>
-      <w:pPr>
-        <w:ind w:left="2736" w:hanging="936"/>
-      </w:pPr>
-    </w:lvl>
-    <w:lvl w:ilvl="6">
-      <w:start w:val="1"/>
-      <w:numFmt w:val="decimal"/>
-      <w:lvlText w:val="%1.%2.%3.%4.%5.%6.%7."/>
-      <w:lvlJc w:val="left"/>
-      <w:pPr>
-        <w:ind w:left="3240" w:hanging="1080"/>
-      </w:pPr>
-    </w:lvl>
-    <w:lvl w:ilvl="7">
-      <w:start w:val="1"/>
-      <w:numFmt w:val="decimal"/>
-      <w:lvlText w:val="%1.%2.%3.%4.%5.%6.%7.%8."/>
-      <w:lvlJc w:val="left"/>
-      <w:pPr>
-        <w:ind w:left="3744" w:hanging="1224"/>
-      </w:pPr>
-    </w:lvl>
-    <w:lvl w:ilvl="8">
-      <w:start w:val="1"/>
-      <w:numFmt w:val="decimal"/>
-      <w:lvlText w:val="%1.%2.%3.%4.%5.%6.%7.%8.%9."/>
-      <w:lvlJc w:val="left"/>
-      <w:pPr>
-        <w:ind w:left="4320" w:hanging="1440"/>
-      </w:pPr>
-    </w:lvl>
-  </w:abstractNum>
-  <w:abstractNum w:abstractNumId="5">
-    <w:nsid w:val="1F54078F"/>
-    <w:multiLevelType w:val="multilevel"/>
-    <w:tmpl w:val="0405001F"/>
-    <w:lvl w:ilvl="0">
-      <w:start w:val="1"/>
-      <w:numFmt w:val="decimal"/>
-      <w:lvlText w:val="%1."/>
-      <w:lvlJc w:val="left"/>
-      <w:pPr>
-        <w:ind w:left="360" w:hanging="360"/>
-      </w:pPr>
-    </w:lvl>
-    <w:lvl w:ilvl="1">
-      <w:start w:val="1"/>
-      <w:numFmt w:val="decimal"/>
-      <w:lvlText w:val="%1.%2."/>
-      <w:lvlJc w:val="left"/>
-      <w:pPr>
-        <w:ind w:left="792" w:hanging="432"/>
-      </w:pPr>
-    </w:lvl>
-    <w:lvl w:ilvl="2">
-      <w:start w:val="1"/>
-      <w:numFmt w:val="decimal"/>
-      <w:lvlText w:val="%1.%2.%3."/>
-      <w:lvlJc w:val="left"/>
-      <w:pPr>
-        <w:ind w:left="1224" w:hanging="504"/>
-      </w:pPr>
-    </w:lvl>
-    <w:lvl w:ilvl="3">
-      <w:start w:val="1"/>
-      <w:numFmt w:val="decimal"/>
-      <w:lvlText w:val="%1.%2.%3.%4."/>
-      <w:lvlJc w:val="left"/>
-      <w:pPr>
-        <w:ind w:left="1728" w:hanging="648"/>
-      </w:pPr>
-    </w:lvl>
-    <w:lvl w:ilvl="4">
-      <w:start w:val="1"/>
-      <w:numFmt w:val="decimal"/>
-      <w:lvlText w:val="%1.%2.%3.%4.%5."/>
-      <w:lvlJc w:val="left"/>
-      <w:pPr>
-        <w:ind w:left="2232" w:hanging="792"/>
-      </w:pPr>
-    </w:lvl>
-    <w:lvl w:ilvl="5">
-      <w:start w:val="1"/>
-      <w:numFmt w:val="decimal"/>
-      <w:lvlText w:val="%1.%2.%3.%4.%5.%6."/>
-      <w:lvlJc w:val="left"/>
-      <w:pPr>
-        <w:ind w:left="2736" w:hanging="936"/>
-      </w:pPr>
-    </w:lvl>
-    <w:lvl w:ilvl="6">
-      <w:start w:val="1"/>
-      <w:numFmt w:val="decimal"/>
-      <w:lvlText w:val="%1.%2.%3.%4.%5.%6.%7."/>
-      <w:lvlJc w:val="left"/>
-      <w:pPr>
-        <w:ind w:left="3240" w:hanging="1080"/>
-      </w:pPr>
-    </w:lvl>
-    <w:lvl w:ilvl="7">
-      <w:start w:val="1"/>
-      <w:numFmt w:val="decimal"/>
-      <w:lvlText w:val="%1.%2.%3.%4.%5.%6.%7.%8."/>
-      <w:lvlJc w:val="left"/>
-      <w:pPr>
-        <w:ind w:left="3744" w:hanging="1224"/>
-      </w:pPr>
-    </w:lvl>
-    <w:lvl w:ilvl="8">
-      <w:start w:val="1"/>
-      <w:numFmt w:val="decimal"/>
-      <w:lvlText w:val="%1.%2.%3.%4.%5.%6.%7.%8.%9."/>
-      <w:lvlJc w:val="left"/>
-      <w:pPr>
-        <w:ind w:left="4320" w:hanging="1440"/>
-      </w:pPr>
-    </w:lvl>
-  </w:abstractNum>
-  <w:abstractNum w:abstractNumId="6">
-    <w:nsid w:val="23F23D9A"/>
-    <w:multiLevelType w:val="multilevel"/>
-    <w:tmpl w:val="0405001F"/>
-    <w:lvl w:ilvl="0">
-      <w:start w:val="1"/>
-      <w:numFmt w:val="decimal"/>
-      <w:lvlText w:val="%1."/>
-      <w:lvlJc w:val="left"/>
-      <w:pPr>
-        <w:ind w:left="360" w:hanging="360"/>
-      </w:pPr>
-    </w:lvl>
-    <w:lvl w:ilvl="1">
-      <w:start w:val="1"/>
-      <w:numFmt w:val="decimal"/>
-      <w:lvlText w:val="%1.%2."/>
-      <w:lvlJc w:val="left"/>
-      <w:pPr>
-        <w:ind w:left="792" w:hanging="432"/>
-      </w:pPr>
-    </w:lvl>
-    <w:lvl w:ilvl="2">
-      <w:start w:val="1"/>
-      <w:numFmt w:val="decimal"/>
-      <w:lvlText w:val="%1.%2.%3."/>
-      <w:lvlJc w:val="left"/>
-      <w:pPr>
-        <w:ind w:left="1224" w:hanging="504"/>
-      </w:pPr>
-    </w:lvl>
-    <w:lvl w:ilvl="3">
-      <w:start w:val="1"/>
-      <w:numFmt w:val="decimal"/>
-      <w:lvlText w:val="%1.%2.%3.%4."/>
-      <w:lvlJc w:val="left"/>
-      <w:pPr>
-        <w:ind w:left="1728" w:hanging="648"/>
-      </w:pPr>
-    </w:lvl>
-    <w:lvl w:ilvl="4">
-      <w:start w:val="1"/>
-      <w:numFmt w:val="decimal"/>
-      <w:lvlText w:val="%1.%2.%3.%4.%5."/>
-      <w:lvlJc w:val="left"/>
-      <w:pPr>
-        <w:ind w:left="2232" w:hanging="792"/>
-      </w:pPr>
-    </w:lvl>
-    <w:lvl w:ilvl="5">
-      <w:start w:val="1"/>
-      <w:numFmt w:val="decimal"/>
-      <w:lvlText w:val="%1.%2.%3.%4.%5.%6."/>
-      <w:lvlJc w:val="left"/>
-      <w:pPr>
-        <w:ind w:left="2736" w:hanging="936"/>
-      </w:pPr>
-    </w:lvl>
-    <w:lvl w:ilvl="6">
-      <w:start w:val="1"/>
-      <w:numFmt w:val="decimal"/>
-      <w:lvlText w:val="%1.%2.%3.%4.%5.%6.%7."/>
-      <w:lvlJc w:val="left"/>
-      <w:pPr>
-        <w:ind w:left="3240" w:hanging="1080"/>
-      </w:pPr>
-    </w:lvl>
-    <w:lvl w:ilvl="7">
-      <w:start w:val="1"/>
-      <w:numFmt w:val="decimal"/>
-      <w:lvlText w:val="%1.%2.%3.%4.%5.%6.%7.%8."/>
-      <w:lvlJc w:val="left"/>
-      <w:pPr>
-        <w:ind w:left="3744" w:hanging="1224"/>
-      </w:pPr>
-    </w:lvl>
-    <w:lvl w:ilvl="8">
-      <w:start w:val="1"/>
-      <w:numFmt w:val="decimal"/>
-      <w:lvlText w:val="%1.%2.%3.%4.%5.%6.%7.%8.%9."/>
-      <w:lvlJc w:val="left"/>
-      <w:pPr>
-        <w:ind w:left="4320" w:hanging="1440"/>
-      </w:pPr>
-    </w:lvl>
-  </w:abstractNum>
-  <w:abstractNum w:abstractNumId="7">
-    <w:nsid w:val="2D9579F3"/>
-    <w:multiLevelType w:val="multilevel"/>
-    <w:tmpl w:val="0405001F"/>
-    <w:lvl w:ilvl="0">
-      <w:start w:val="1"/>
-      <w:numFmt w:val="decimal"/>
-      <w:lvlText w:val="%1."/>
-      <w:lvlJc w:val="left"/>
-      <w:pPr>
-        <w:ind w:left="360" w:hanging="360"/>
-      </w:pPr>
-    </w:lvl>
-    <w:lvl w:ilvl="1">
-      <w:start w:val="1"/>
-      <w:numFmt w:val="decimal"/>
-      <w:lvlText w:val="%1.%2."/>
-      <w:lvlJc w:val="left"/>
-      <w:pPr>
-        <w:ind w:left="792" w:hanging="432"/>
-      </w:pPr>
-    </w:lvl>
-    <w:lvl w:ilvl="2">
-      <w:start w:val="1"/>
-      <w:numFmt w:val="decimal"/>
-      <w:lvlText w:val="%1.%2.%3."/>
-      <w:lvlJc w:val="left"/>
-      <w:pPr>
-        <w:ind w:left="1224" w:hanging="504"/>
-      </w:pPr>
-    </w:lvl>
-    <w:lvl w:ilvl="3">
-      <w:start w:val="1"/>
-      <w:numFmt w:val="decimal"/>
-      <w:lvlText w:val="%1.%2.%3.%4."/>
-      <w:lvlJc w:val="left"/>
-      <w:pPr>
-        <w:ind w:left="1728" w:hanging="648"/>
-      </w:pPr>
-    </w:lvl>
-    <w:lvl w:ilvl="4">
-      <w:start w:val="1"/>
-      <w:numFmt w:val="decimal"/>
-      <w:lvlText w:val="%1.%2.%3.%4.%5."/>
-      <w:lvlJc w:val="left"/>
-      <w:pPr>
-        <w:ind w:left="2232" w:hanging="792"/>
-      </w:pPr>
-    </w:lvl>
-    <w:lvl w:ilvl="5">
-      <w:start w:val="1"/>
-      <w:numFmt w:val="decimal"/>
-      <w:lvlText w:val="%1.%2.%3.%4.%5.%6."/>
-      <w:lvlJc w:val="left"/>
-      <w:pPr>
-        <w:ind w:left="2736" w:hanging="936"/>
-      </w:pPr>
-    </w:lvl>
-    <w:lvl w:ilvl="6">
-      <w:start w:val="1"/>
-      <w:numFmt w:val="decimal"/>
-      <w:lvlText w:val="%1.%2.%3.%4.%5.%6.%7."/>
-      <w:lvlJc w:val="left"/>
-      <w:pPr>
-        <w:ind w:left="3240" w:hanging="1080"/>
-      </w:pPr>
-    </w:lvl>
-    <w:lvl w:ilvl="7">
-      <w:start w:val="1"/>
-      <w:numFmt w:val="decimal"/>
-      <w:lvlText w:val="%1.%2.%3.%4.%5.%6.%7.%8."/>
-      <w:lvlJc w:val="left"/>
-      <w:pPr>
-        <w:ind w:left="3744" w:hanging="1224"/>
-      </w:pPr>
-    </w:lvl>
-    <w:lvl w:ilvl="8">
-      <w:start w:val="1"/>
-      <w:numFmt w:val="decimal"/>
-      <w:lvlText w:val="%1.%2.%3.%4.%5.%6.%7.%8.%9."/>
-      <w:lvlJc w:val="left"/>
-      <w:pPr>
-        <w:ind w:left="4320" w:hanging="1440"/>
-      </w:pPr>
-    </w:lvl>
-  </w:abstractNum>
-  <w:abstractNum w:abstractNumId="8">
-    <w:nsid w:val="3ECC50B1"/>
+    <w:nsid w:val="03592C5E"/>
     <w:multiLevelType w:val="hybridMultilevel"/>
-    <w:tmpl w:val="B04E3D6E"/>
+    <w:tmpl w:val="AD7C0DA0"/>
     <w:lvl w:ilvl="0" w:tplc="04050001">
       <w:start w:val="1"/>
       <w:numFmt w:val="bullet"/>
       <w:lvlText w:val=""/>
       <w:lvlJc w:val="left"/>
       <w:pPr>
-        <w:ind w:left="720" w:hanging="360"/>
+        <w:ind w:left="360" w:hanging="360"/>
       </w:pPr>
       <w:rPr>
         <w:rFonts w:ascii="Symbol" w:hAnsi="Symbol" w:hint="default"/>
@@ -25759,7 +26389,7 @@
       <w:lvlText w:val="o"/>
       <w:lvlJc w:val="left"/>
       <w:pPr>
-        <w:ind w:left="1440" w:hanging="360"/>
+        <w:ind w:left="1080" w:hanging="360"/>
       </w:pPr>
       <w:rPr>
         <w:rFonts w:ascii="Courier New" w:hAnsi="Courier New" w:cs="Courier New" w:hint="default"/>
@@ -25771,7 +26401,7 @@
       <w:lvlText w:val=""/>
       <w:lvlJc w:val="left"/>
       <w:pPr>
-        <w:ind w:left="2160" w:hanging="360"/>
+        <w:ind w:left="1800" w:hanging="360"/>
       </w:pPr>
       <w:rPr>
         <w:rFonts w:ascii="Wingdings" w:hAnsi="Wingdings" w:hint="default"/>
@@ -25783,7 +26413,7 @@
       <w:lvlText w:val=""/>
       <w:lvlJc w:val="left"/>
       <w:pPr>
-        <w:ind w:left="2880" w:hanging="360"/>
+        <w:ind w:left="2520" w:hanging="360"/>
       </w:pPr>
       <w:rPr>
         <w:rFonts w:ascii="Symbol" w:hAnsi="Symbol" w:hint="default"/>
@@ -25795,7 +26425,7 @@
       <w:lvlText w:val="o"/>
       <w:lvlJc w:val="left"/>
       <w:pPr>
-        <w:ind w:left="3600" w:hanging="360"/>
+        <w:ind w:left="3240" w:hanging="360"/>
       </w:pPr>
       <w:rPr>
         <w:rFonts w:ascii="Courier New" w:hAnsi="Courier New" w:cs="Courier New" w:hint="default"/>
@@ -25807,7 +26437,7 @@
       <w:lvlText w:val=""/>
       <w:lvlJc w:val="left"/>
       <w:pPr>
-        <w:ind w:left="4320" w:hanging="360"/>
+        <w:ind w:left="3960" w:hanging="360"/>
       </w:pPr>
       <w:rPr>
         <w:rFonts w:ascii="Wingdings" w:hAnsi="Wingdings" w:hint="default"/>
@@ -25819,7 +26449,7 @@
       <w:lvlText w:val=""/>
       <w:lvlJc w:val="left"/>
       <w:pPr>
-        <w:ind w:left="5040" w:hanging="360"/>
+        <w:ind w:left="4680" w:hanging="360"/>
       </w:pPr>
       <w:rPr>
         <w:rFonts w:ascii="Symbol" w:hAnsi="Symbol" w:hint="default"/>
@@ -25831,7 +26461,7 @@
       <w:lvlText w:val="o"/>
       <w:lvlJc w:val="left"/>
       <w:pPr>
-        <w:ind w:left="5760" w:hanging="360"/>
+        <w:ind w:left="5400" w:hanging="360"/>
       </w:pPr>
       <w:rPr>
         <w:rFonts w:ascii="Courier New" w:hAnsi="Courier New" w:cs="Courier New" w:hint="default"/>
@@ -25843,7 +26473,636 @@
       <w:lvlText w:val=""/>
       <w:lvlJc w:val="left"/>
       <w:pPr>
-        <w:ind w:left="6480" w:hanging="360"/>
+        <w:ind w:left="6120" w:hanging="360"/>
+      </w:pPr>
+      <w:rPr>
+        <w:rFonts w:ascii="Wingdings" w:hAnsi="Wingdings" w:hint="default"/>
+      </w:rPr>
+    </w:lvl>
+  </w:abstractNum>
+  <w:abstractNum w:abstractNumId="2">
+    <w:nsid w:val="046367F5"/>
+    <w:multiLevelType w:val="multilevel"/>
+    <w:tmpl w:val="0405001F"/>
+    <w:lvl w:ilvl="0">
+      <w:start w:val="1"/>
+      <w:numFmt w:val="decimal"/>
+      <w:lvlText w:val="%1."/>
+      <w:lvlJc w:val="left"/>
+      <w:pPr>
+        <w:ind w:left="360" w:hanging="360"/>
+      </w:pPr>
+    </w:lvl>
+    <w:lvl w:ilvl="1">
+      <w:start w:val="1"/>
+      <w:numFmt w:val="decimal"/>
+      <w:lvlText w:val="%1.%2."/>
+      <w:lvlJc w:val="left"/>
+      <w:pPr>
+        <w:ind w:left="792" w:hanging="432"/>
+      </w:pPr>
+    </w:lvl>
+    <w:lvl w:ilvl="2">
+      <w:start w:val="1"/>
+      <w:numFmt w:val="decimal"/>
+      <w:lvlText w:val="%1.%2.%3."/>
+      <w:lvlJc w:val="left"/>
+      <w:pPr>
+        <w:ind w:left="1224" w:hanging="504"/>
+      </w:pPr>
+    </w:lvl>
+    <w:lvl w:ilvl="3">
+      <w:start w:val="1"/>
+      <w:numFmt w:val="decimal"/>
+      <w:lvlText w:val="%1.%2.%3.%4."/>
+      <w:lvlJc w:val="left"/>
+      <w:pPr>
+        <w:ind w:left="1728" w:hanging="648"/>
+      </w:pPr>
+    </w:lvl>
+    <w:lvl w:ilvl="4">
+      <w:start w:val="1"/>
+      <w:numFmt w:val="decimal"/>
+      <w:lvlText w:val="%1.%2.%3.%4.%5."/>
+      <w:lvlJc w:val="left"/>
+      <w:pPr>
+        <w:ind w:left="2232" w:hanging="792"/>
+      </w:pPr>
+    </w:lvl>
+    <w:lvl w:ilvl="5">
+      <w:start w:val="1"/>
+      <w:numFmt w:val="decimal"/>
+      <w:lvlText w:val="%1.%2.%3.%4.%5.%6."/>
+      <w:lvlJc w:val="left"/>
+      <w:pPr>
+        <w:ind w:left="2736" w:hanging="936"/>
+      </w:pPr>
+    </w:lvl>
+    <w:lvl w:ilvl="6">
+      <w:start w:val="1"/>
+      <w:numFmt w:val="decimal"/>
+      <w:lvlText w:val="%1.%2.%3.%4.%5.%6.%7."/>
+      <w:lvlJc w:val="left"/>
+      <w:pPr>
+        <w:ind w:left="3240" w:hanging="1080"/>
+      </w:pPr>
+    </w:lvl>
+    <w:lvl w:ilvl="7">
+      <w:start w:val="1"/>
+      <w:numFmt w:val="decimal"/>
+      <w:lvlText w:val="%1.%2.%3.%4.%5.%6.%7.%8."/>
+      <w:lvlJc w:val="left"/>
+      <w:pPr>
+        <w:ind w:left="3744" w:hanging="1224"/>
+      </w:pPr>
+    </w:lvl>
+    <w:lvl w:ilvl="8">
+      <w:start w:val="1"/>
+      <w:numFmt w:val="decimal"/>
+      <w:lvlText w:val="%1.%2.%3.%4.%5.%6.%7.%8.%9."/>
+      <w:lvlJc w:val="left"/>
+      <w:pPr>
+        <w:ind w:left="4320" w:hanging="1440"/>
+      </w:pPr>
+    </w:lvl>
+  </w:abstractNum>
+  <w:abstractNum w:abstractNumId="3">
+    <w:nsid w:val="0F377187"/>
+    <w:multiLevelType w:val="multilevel"/>
+    <w:tmpl w:val="0405001F"/>
+    <w:lvl w:ilvl="0">
+      <w:start w:val="1"/>
+      <w:numFmt w:val="decimal"/>
+      <w:lvlText w:val="%1."/>
+      <w:lvlJc w:val="left"/>
+      <w:pPr>
+        <w:ind w:left="360" w:hanging="360"/>
+      </w:pPr>
+    </w:lvl>
+    <w:lvl w:ilvl="1">
+      <w:start w:val="1"/>
+      <w:numFmt w:val="decimal"/>
+      <w:lvlText w:val="%1.%2."/>
+      <w:lvlJc w:val="left"/>
+      <w:pPr>
+        <w:ind w:left="792" w:hanging="432"/>
+      </w:pPr>
+    </w:lvl>
+    <w:lvl w:ilvl="2">
+      <w:start w:val="1"/>
+      <w:numFmt w:val="decimal"/>
+      <w:lvlText w:val="%1.%2.%3."/>
+      <w:lvlJc w:val="left"/>
+      <w:pPr>
+        <w:ind w:left="1224" w:hanging="504"/>
+      </w:pPr>
+    </w:lvl>
+    <w:lvl w:ilvl="3">
+      <w:start w:val="1"/>
+      <w:numFmt w:val="decimal"/>
+      <w:lvlText w:val="%1.%2.%3.%4."/>
+      <w:lvlJc w:val="left"/>
+      <w:pPr>
+        <w:ind w:left="1728" w:hanging="648"/>
+      </w:pPr>
+    </w:lvl>
+    <w:lvl w:ilvl="4">
+      <w:start w:val="1"/>
+      <w:numFmt w:val="decimal"/>
+      <w:lvlText w:val="%1.%2.%3.%4.%5."/>
+      <w:lvlJc w:val="left"/>
+      <w:pPr>
+        <w:ind w:left="2232" w:hanging="792"/>
+      </w:pPr>
+    </w:lvl>
+    <w:lvl w:ilvl="5">
+      <w:start w:val="1"/>
+      <w:numFmt w:val="decimal"/>
+      <w:lvlText w:val="%1.%2.%3.%4.%5.%6."/>
+      <w:lvlJc w:val="left"/>
+      <w:pPr>
+        <w:ind w:left="2736" w:hanging="936"/>
+      </w:pPr>
+    </w:lvl>
+    <w:lvl w:ilvl="6">
+      <w:start w:val="1"/>
+      <w:numFmt w:val="decimal"/>
+      <w:lvlText w:val="%1.%2.%3.%4.%5.%6.%7."/>
+      <w:lvlJc w:val="left"/>
+      <w:pPr>
+        <w:ind w:left="3240" w:hanging="1080"/>
+      </w:pPr>
+    </w:lvl>
+    <w:lvl w:ilvl="7">
+      <w:start w:val="1"/>
+      <w:numFmt w:val="decimal"/>
+      <w:lvlText w:val="%1.%2.%3.%4.%5.%6.%7.%8."/>
+      <w:lvlJc w:val="left"/>
+      <w:pPr>
+        <w:ind w:left="3744" w:hanging="1224"/>
+      </w:pPr>
+    </w:lvl>
+    <w:lvl w:ilvl="8">
+      <w:start w:val="1"/>
+      <w:numFmt w:val="decimal"/>
+      <w:lvlText w:val="%1.%2.%3.%4.%5.%6.%7.%8.%9."/>
+      <w:lvlJc w:val="left"/>
+      <w:pPr>
+        <w:ind w:left="4320" w:hanging="1440"/>
+      </w:pPr>
+    </w:lvl>
+  </w:abstractNum>
+  <w:abstractNum w:abstractNumId="4">
+    <w:nsid w:val="10913C6D"/>
+    <w:multiLevelType w:val="multilevel"/>
+    <w:tmpl w:val="0405001F"/>
+    <w:lvl w:ilvl="0">
+      <w:start w:val="1"/>
+      <w:numFmt w:val="decimal"/>
+      <w:lvlText w:val="%1."/>
+      <w:lvlJc w:val="left"/>
+      <w:pPr>
+        <w:ind w:left="360" w:hanging="360"/>
+      </w:pPr>
+    </w:lvl>
+    <w:lvl w:ilvl="1">
+      <w:start w:val="1"/>
+      <w:numFmt w:val="decimal"/>
+      <w:lvlText w:val="%1.%2."/>
+      <w:lvlJc w:val="left"/>
+      <w:pPr>
+        <w:ind w:left="792" w:hanging="432"/>
+      </w:pPr>
+    </w:lvl>
+    <w:lvl w:ilvl="2">
+      <w:start w:val="1"/>
+      <w:numFmt w:val="decimal"/>
+      <w:lvlText w:val="%1.%2.%3."/>
+      <w:lvlJc w:val="left"/>
+      <w:pPr>
+        <w:ind w:left="1224" w:hanging="504"/>
+      </w:pPr>
+    </w:lvl>
+    <w:lvl w:ilvl="3">
+      <w:start w:val="1"/>
+      <w:numFmt w:val="decimal"/>
+      <w:lvlText w:val="%1.%2.%3.%4."/>
+      <w:lvlJc w:val="left"/>
+      <w:pPr>
+        <w:ind w:left="1728" w:hanging="648"/>
+      </w:pPr>
+    </w:lvl>
+    <w:lvl w:ilvl="4">
+      <w:start w:val="1"/>
+      <w:numFmt w:val="decimal"/>
+      <w:lvlText w:val="%1.%2.%3.%4.%5."/>
+      <w:lvlJc w:val="left"/>
+      <w:pPr>
+        <w:ind w:left="2232" w:hanging="792"/>
+      </w:pPr>
+    </w:lvl>
+    <w:lvl w:ilvl="5">
+      <w:start w:val="1"/>
+      <w:numFmt w:val="decimal"/>
+      <w:lvlText w:val="%1.%2.%3.%4.%5.%6."/>
+      <w:lvlJc w:val="left"/>
+      <w:pPr>
+        <w:ind w:left="2736" w:hanging="936"/>
+      </w:pPr>
+    </w:lvl>
+    <w:lvl w:ilvl="6">
+      <w:start w:val="1"/>
+      <w:numFmt w:val="decimal"/>
+      <w:lvlText w:val="%1.%2.%3.%4.%5.%6.%7."/>
+      <w:lvlJc w:val="left"/>
+      <w:pPr>
+        <w:ind w:left="3240" w:hanging="1080"/>
+      </w:pPr>
+    </w:lvl>
+    <w:lvl w:ilvl="7">
+      <w:start w:val="1"/>
+      <w:numFmt w:val="decimal"/>
+      <w:lvlText w:val="%1.%2.%3.%4.%5.%6.%7.%8."/>
+      <w:lvlJc w:val="left"/>
+      <w:pPr>
+        <w:ind w:left="3744" w:hanging="1224"/>
+      </w:pPr>
+    </w:lvl>
+    <w:lvl w:ilvl="8">
+      <w:start w:val="1"/>
+      <w:numFmt w:val="decimal"/>
+      <w:lvlText w:val="%1.%2.%3.%4.%5.%6.%7.%8.%9."/>
+      <w:lvlJc w:val="left"/>
+      <w:pPr>
+        <w:ind w:left="4320" w:hanging="1440"/>
+      </w:pPr>
+    </w:lvl>
+  </w:abstractNum>
+  <w:abstractNum w:abstractNumId="5">
+    <w:nsid w:val="1C454823"/>
+    <w:multiLevelType w:val="multilevel"/>
+    <w:tmpl w:val="0405001F"/>
+    <w:lvl w:ilvl="0">
+      <w:start w:val="1"/>
+      <w:numFmt w:val="decimal"/>
+      <w:lvlText w:val="%1."/>
+      <w:lvlJc w:val="left"/>
+      <w:pPr>
+        <w:ind w:left="360" w:hanging="360"/>
+      </w:pPr>
+    </w:lvl>
+    <w:lvl w:ilvl="1">
+      <w:start w:val="1"/>
+      <w:numFmt w:val="decimal"/>
+      <w:lvlText w:val="%1.%2."/>
+      <w:lvlJc w:val="left"/>
+      <w:pPr>
+        <w:ind w:left="792" w:hanging="432"/>
+      </w:pPr>
+    </w:lvl>
+    <w:lvl w:ilvl="2">
+      <w:start w:val="1"/>
+      <w:numFmt w:val="decimal"/>
+      <w:lvlText w:val="%1.%2.%3."/>
+      <w:lvlJc w:val="left"/>
+      <w:pPr>
+        <w:ind w:left="1224" w:hanging="504"/>
+      </w:pPr>
+    </w:lvl>
+    <w:lvl w:ilvl="3">
+      <w:start w:val="1"/>
+      <w:numFmt w:val="decimal"/>
+      <w:lvlText w:val="%1.%2.%3.%4."/>
+      <w:lvlJc w:val="left"/>
+      <w:pPr>
+        <w:ind w:left="1728" w:hanging="648"/>
+      </w:pPr>
+    </w:lvl>
+    <w:lvl w:ilvl="4">
+      <w:start w:val="1"/>
+      <w:numFmt w:val="decimal"/>
+      <w:lvlText w:val="%1.%2.%3.%4.%5."/>
+      <w:lvlJc w:val="left"/>
+      <w:pPr>
+        <w:ind w:left="2232" w:hanging="792"/>
+      </w:pPr>
+    </w:lvl>
+    <w:lvl w:ilvl="5">
+      <w:start w:val="1"/>
+      <w:numFmt w:val="decimal"/>
+      <w:lvlText w:val="%1.%2.%3.%4.%5.%6."/>
+      <w:lvlJc w:val="left"/>
+      <w:pPr>
+        <w:ind w:left="2736" w:hanging="936"/>
+      </w:pPr>
+    </w:lvl>
+    <w:lvl w:ilvl="6">
+      <w:start w:val="1"/>
+      <w:numFmt w:val="decimal"/>
+      <w:lvlText w:val="%1.%2.%3.%4.%5.%6.%7."/>
+      <w:lvlJc w:val="left"/>
+      <w:pPr>
+        <w:ind w:left="3240" w:hanging="1080"/>
+      </w:pPr>
+    </w:lvl>
+    <w:lvl w:ilvl="7">
+      <w:start w:val="1"/>
+      <w:numFmt w:val="decimal"/>
+      <w:lvlText w:val="%1.%2.%3.%4.%5.%6.%7.%8."/>
+      <w:lvlJc w:val="left"/>
+      <w:pPr>
+        <w:ind w:left="3744" w:hanging="1224"/>
+      </w:pPr>
+    </w:lvl>
+    <w:lvl w:ilvl="8">
+      <w:start w:val="1"/>
+      <w:numFmt w:val="decimal"/>
+      <w:lvlText w:val="%1.%2.%3.%4.%5.%6.%7.%8.%9."/>
+      <w:lvlJc w:val="left"/>
+      <w:pPr>
+        <w:ind w:left="4320" w:hanging="1440"/>
+      </w:pPr>
+    </w:lvl>
+  </w:abstractNum>
+  <w:abstractNum w:abstractNumId="6">
+    <w:nsid w:val="1F54078F"/>
+    <w:multiLevelType w:val="multilevel"/>
+    <w:tmpl w:val="0405001F"/>
+    <w:lvl w:ilvl="0">
+      <w:start w:val="1"/>
+      <w:numFmt w:val="decimal"/>
+      <w:lvlText w:val="%1."/>
+      <w:lvlJc w:val="left"/>
+      <w:pPr>
+        <w:ind w:left="360" w:hanging="360"/>
+      </w:pPr>
+    </w:lvl>
+    <w:lvl w:ilvl="1">
+      <w:start w:val="1"/>
+      <w:numFmt w:val="decimal"/>
+      <w:lvlText w:val="%1.%2."/>
+      <w:lvlJc w:val="left"/>
+      <w:pPr>
+        <w:ind w:left="792" w:hanging="432"/>
+      </w:pPr>
+    </w:lvl>
+    <w:lvl w:ilvl="2">
+      <w:start w:val="1"/>
+      <w:numFmt w:val="decimal"/>
+      <w:lvlText w:val="%1.%2.%3."/>
+      <w:lvlJc w:val="left"/>
+      <w:pPr>
+        <w:ind w:left="1224" w:hanging="504"/>
+      </w:pPr>
+    </w:lvl>
+    <w:lvl w:ilvl="3">
+      <w:start w:val="1"/>
+      <w:numFmt w:val="decimal"/>
+      <w:lvlText w:val="%1.%2.%3.%4."/>
+      <w:lvlJc w:val="left"/>
+      <w:pPr>
+        <w:ind w:left="1728" w:hanging="648"/>
+      </w:pPr>
+    </w:lvl>
+    <w:lvl w:ilvl="4">
+      <w:start w:val="1"/>
+      <w:numFmt w:val="decimal"/>
+      <w:lvlText w:val="%1.%2.%3.%4.%5."/>
+      <w:lvlJc w:val="left"/>
+      <w:pPr>
+        <w:ind w:left="2232" w:hanging="792"/>
+      </w:pPr>
+    </w:lvl>
+    <w:lvl w:ilvl="5">
+      <w:start w:val="1"/>
+      <w:numFmt w:val="decimal"/>
+      <w:lvlText w:val="%1.%2.%3.%4.%5.%6."/>
+      <w:lvlJc w:val="left"/>
+      <w:pPr>
+        <w:ind w:left="2736" w:hanging="936"/>
+      </w:pPr>
+    </w:lvl>
+    <w:lvl w:ilvl="6">
+      <w:start w:val="1"/>
+      <w:numFmt w:val="decimal"/>
+      <w:lvlText w:val="%1.%2.%3.%4.%5.%6.%7."/>
+      <w:lvlJc w:val="left"/>
+      <w:pPr>
+        <w:ind w:left="3240" w:hanging="1080"/>
+      </w:pPr>
+    </w:lvl>
+    <w:lvl w:ilvl="7">
+      <w:start w:val="1"/>
+      <w:numFmt w:val="decimal"/>
+      <w:lvlText w:val="%1.%2.%3.%4.%5.%6.%7.%8."/>
+      <w:lvlJc w:val="left"/>
+      <w:pPr>
+        <w:ind w:left="3744" w:hanging="1224"/>
+      </w:pPr>
+    </w:lvl>
+    <w:lvl w:ilvl="8">
+      <w:start w:val="1"/>
+      <w:numFmt w:val="decimal"/>
+      <w:lvlText w:val="%1.%2.%3.%4.%5.%6.%7.%8.%9."/>
+      <w:lvlJc w:val="left"/>
+      <w:pPr>
+        <w:ind w:left="4320" w:hanging="1440"/>
+      </w:pPr>
+    </w:lvl>
+  </w:abstractNum>
+  <w:abstractNum w:abstractNumId="7">
+    <w:nsid w:val="23F23D9A"/>
+    <w:multiLevelType w:val="multilevel"/>
+    <w:tmpl w:val="0405001F"/>
+    <w:lvl w:ilvl="0">
+      <w:start w:val="1"/>
+      <w:numFmt w:val="decimal"/>
+      <w:lvlText w:val="%1."/>
+      <w:lvlJc w:val="left"/>
+      <w:pPr>
+        <w:ind w:left="360" w:hanging="360"/>
+      </w:pPr>
+    </w:lvl>
+    <w:lvl w:ilvl="1">
+      <w:start w:val="1"/>
+      <w:numFmt w:val="decimal"/>
+      <w:lvlText w:val="%1.%2."/>
+      <w:lvlJc w:val="left"/>
+      <w:pPr>
+        <w:ind w:left="792" w:hanging="432"/>
+      </w:pPr>
+    </w:lvl>
+    <w:lvl w:ilvl="2">
+      <w:start w:val="1"/>
+      <w:numFmt w:val="decimal"/>
+      <w:lvlText w:val="%1.%2.%3."/>
+      <w:lvlJc w:val="left"/>
+      <w:pPr>
+        <w:ind w:left="1224" w:hanging="504"/>
+      </w:pPr>
+    </w:lvl>
+    <w:lvl w:ilvl="3">
+      <w:start w:val="1"/>
+      <w:numFmt w:val="decimal"/>
+      <w:lvlText w:val="%1.%2.%3.%4."/>
+      <w:lvlJc w:val="left"/>
+      <w:pPr>
+        <w:ind w:left="1728" w:hanging="648"/>
+      </w:pPr>
+    </w:lvl>
+    <w:lvl w:ilvl="4">
+      <w:start w:val="1"/>
+      <w:numFmt w:val="decimal"/>
+      <w:lvlText w:val="%1.%2.%3.%4.%5."/>
+      <w:lvlJc w:val="left"/>
+      <w:pPr>
+        <w:ind w:left="2232" w:hanging="792"/>
+      </w:pPr>
+    </w:lvl>
+    <w:lvl w:ilvl="5">
+      <w:start w:val="1"/>
+      <w:numFmt w:val="decimal"/>
+      <w:lvlText w:val="%1.%2.%3.%4.%5.%6."/>
+      <w:lvlJc w:val="left"/>
+      <w:pPr>
+        <w:ind w:left="2736" w:hanging="936"/>
+      </w:pPr>
+    </w:lvl>
+    <w:lvl w:ilvl="6">
+      <w:start w:val="1"/>
+      <w:numFmt w:val="decimal"/>
+      <w:lvlText w:val="%1.%2.%3.%4.%5.%6.%7."/>
+      <w:lvlJc w:val="left"/>
+      <w:pPr>
+        <w:ind w:left="3240" w:hanging="1080"/>
+      </w:pPr>
+    </w:lvl>
+    <w:lvl w:ilvl="7">
+      <w:start w:val="1"/>
+      <w:numFmt w:val="decimal"/>
+      <w:lvlText w:val="%1.%2.%3.%4.%5.%6.%7.%8."/>
+      <w:lvlJc w:val="left"/>
+      <w:pPr>
+        <w:ind w:left="3744" w:hanging="1224"/>
+      </w:pPr>
+    </w:lvl>
+    <w:lvl w:ilvl="8">
+      <w:start w:val="1"/>
+      <w:numFmt w:val="decimal"/>
+      <w:lvlText w:val="%1.%2.%3.%4.%5.%6.%7.%8.%9."/>
+      <w:lvlJc w:val="left"/>
+      <w:pPr>
+        <w:ind w:left="4320" w:hanging="1440"/>
+      </w:pPr>
+    </w:lvl>
+  </w:abstractNum>
+  <w:abstractNum w:abstractNumId="8">
+    <w:nsid w:val="27A0502D"/>
+    <w:multiLevelType w:val="hybridMultilevel"/>
+    <w:tmpl w:val="10A84022"/>
+    <w:lvl w:ilvl="0" w:tplc="04050001">
+      <w:start w:val="1"/>
+      <w:numFmt w:val="bullet"/>
+      <w:lvlText w:val=""/>
+      <w:lvlJc w:val="left"/>
+      <w:pPr>
+        <w:ind w:left="360" w:hanging="360"/>
+      </w:pPr>
+      <w:rPr>
+        <w:rFonts w:ascii="Symbol" w:hAnsi="Symbol" w:hint="default"/>
+      </w:rPr>
+    </w:lvl>
+    <w:lvl w:ilvl="1" w:tplc="04050003" w:tentative="1">
+      <w:start w:val="1"/>
+      <w:numFmt w:val="bullet"/>
+      <w:lvlText w:val="o"/>
+      <w:lvlJc w:val="left"/>
+      <w:pPr>
+        <w:ind w:left="1080" w:hanging="360"/>
+      </w:pPr>
+      <w:rPr>
+        <w:rFonts w:ascii="Courier New" w:hAnsi="Courier New" w:cs="Courier New" w:hint="default"/>
+      </w:rPr>
+    </w:lvl>
+    <w:lvl w:ilvl="2" w:tplc="04050005" w:tentative="1">
+      <w:start w:val="1"/>
+      <w:numFmt w:val="bullet"/>
+      <w:lvlText w:val=""/>
+      <w:lvlJc w:val="left"/>
+      <w:pPr>
+        <w:ind w:left="1800" w:hanging="360"/>
+      </w:pPr>
+      <w:rPr>
+        <w:rFonts w:ascii="Wingdings" w:hAnsi="Wingdings" w:hint="default"/>
+      </w:rPr>
+    </w:lvl>
+    <w:lvl w:ilvl="3" w:tplc="04050001" w:tentative="1">
+      <w:start w:val="1"/>
+      <w:numFmt w:val="bullet"/>
+      <w:lvlText w:val=""/>
+      <w:lvlJc w:val="left"/>
+      <w:pPr>
+        <w:ind w:left="2520" w:hanging="360"/>
+      </w:pPr>
+      <w:rPr>
+        <w:rFonts w:ascii="Symbol" w:hAnsi="Symbol" w:hint="default"/>
+      </w:rPr>
+    </w:lvl>
+    <w:lvl w:ilvl="4" w:tplc="04050003" w:tentative="1">
+      <w:start w:val="1"/>
+      <w:numFmt w:val="bullet"/>
+      <w:lvlText w:val="o"/>
+      <w:lvlJc w:val="left"/>
+      <w:pPr>
+        <w:ind w:left="3240" w:hanging="360"/>
+      </w:pPr>
+      <w:rPr>
+        <w:rFonts w:ascii="Courier New" w:hAnsi="Courier New" w:cs="Courier New" w:hint="default"/>
+      </w:rPr>
+    </w:lvl>
+    <w:lvl w:ilvl="5" w:tplc="04050005" w:tentative="1">
+      <w:start w:val="1"/>
+      <w:numFmt w:val="bullet"/>
+      <w:lvlText w:val=""/>
+      <w:lvlJc w:val="left"/>
+      <w:pPr>
+        <w:ind w:left="3960" w:hanging="360"/>
+      </w:pPr>
+      <w:rPr>
+        <w:rFonts w:ascii="Wingdings" w:hAnsi="Wingdings" w:hint="default"/>
+      </w:rPr>
+    </w:lvl>
+    <w:lvl w:ilvl="6" w:tplc="04050001" w:tentative="1">
+      <w:start w:val="1"/>
+      <w:numFmt w:val="bullet"/>
+      <w:lvlText w:val=""/>
+      <w:lvlJc w:val="left"/>
+      <w:pPr>
+        <w:ind w:left="4680" w:hanging="360"/>
+      </w:pPr>
+      <w:rPr>
+        <w:rFonts w:ascii="Symbol" w:hAnsi="Symbol" w:hint="default"/>
+      </w:rPr>
+    </w:lvl>
+    <w:lvl w:ilvl="7" w:tplc="04050003" w:tentative="1">
+      <w:start w:val="1"/>
+      <w:numFmt w:val="bullet"/>
+      <w:lvlText w:val="o"/>
+      <w:lvlJc w:val="left"/>
+      <w:pPr>
+        <w:ind w:left="5400" w:hanging="360"/>
+      </w:pPr>
+      <w:rPr>
+        <w:rFonts w:ascii="Courier New" w:hAnsi="Courier New" w:cs="Courier New" w:hint="default"/>
+      </w:rPr>
+    </w:lvl>
+    <w:lvl w:ilvl="8" w:tplc="04050005" w:tentative="1">
+      <w:start w:val="1"/>
+      <w:numFmt w:val="bullet"/>
+      <w:lvlText w:val=""/>
+      <w:lvlJc w:val="left"/>
+      <w:pPr>
+        <w:ind w:left="6120" w:hanging="360"/>
       </w:pPr>
       <w:rPr>
         <w:rFonts w:ascii="Wingdings" w:hAnsi="Wingdings" w:hint="default"/>
@@ -25851,6 +27110,205 @@
     </w:lvl>
   </w:abstractNum>
   <w:abstractNum w:abstractNumId="9">
+    <w:nsid w:val="2D9579F3"/>
+    <w:multiLevelType w:val="multilevel"/>
+    <w:tmpl w:val="0405001F"/>
+    <w:lvl w:ilvl="0">
+      <w:start w:val="1"/>
+      <w:numFmt w:val="decimal"/>
+      <w:lvlText w:val="%1."/>
+      <w:lvlJc w:val="left"/>
+      <w:pPr>
+        <w:ind w:left="360" w:hanging="360"/>
+      </w:pPr>
+    </w:lvl>
+    <w:lvl w:ilvl="1">
+      <w:start w:val="1"/>
+      <w:numFmt w:val="decimal"/>
+      <w:lvlText w:val="%1.%2."/>
+      <w:lvlJc w:val="left"/>
+      <w:pPr>
+        <w:ind w:left="792" w:hanging="432"/>
+      </w:pPr>
+    </w:lvl>
+    <w:lvl w:ilvl="2">
+      <w:start w:val="1"/>
+      <w:numFmt w:val="decimal"/>
+      <w:lvlText w:val="%1.%2.%3."/>
+      <w:lvlJc w:val="left"/>
+      <w:pPr>
+        <w:ind w:left="1224" w:hanging="504"/>
+      </w:pPr>
+    </w:lvl>
+    <w:lvl w:ilvl="3">
+      <w:start w:val="1"/>
+      <w:numFmt w:val="decimal"/>
+      <w:lvlText w:val="%1.%2.%3.%4."/>
+      <w:lvlJc w:val="left"/>
+      <w:pPr>
+        <w:ind w:left="1728" w:hanging="648"/>
+      </w:pPr>
+    </w:lvl>
+    <w:lvl w:ilvl="4">
+      <w:start w:val="1"/>
+      <w:numFmt w:val="decimal"/>
+      <w:lvlText w:val="%1.%2.%3.%4.%5."/>
+      <w:lvlJc w:val="left"/>
+      <w:pPr>
+        <w:ind w:left="2232" w:hanging="792"/>
+      </w:pPr>
+    </w:lvl>
+    <w:lvl w:ilvl="5">
+      <w:start w:val="1"/>
+      <w:numFmt w:val="decimal"/>
+      <w:lvlText w:val="%1.%2.%3.%4.%5.%6."/>
+      <w:lvlJc w:val="left"/>
+      <w:pPr>
+        <w:ind w:left="2736" w:hanging="936"/>
+      </w:pPr>
+    </w:lvl>
+    <w:lvl w:ilvl="6">
+      <w:start w:val="1"/>
+      <w:numFmt w:val="decimal"/>
+      <w:lvlText w:val="%1.%2.%3.%4.%5.%6.%7."/>
+      <w:lvlJc w:val="left"/>
+      <w:pPr>
+        <w:ind w:left="3240" w:hanging="1080"/>
+      </w:pPr>
+    </w:lvl>
+    <w:lvl w:ilvl="7">
+      <w:start w:val="1"/>
+      <w:numFmt w:val="decimal"/>
+      <w:lvlText w:val="%1.%2.%3.%4.%5.%6.%7.%8."/>
+      <w:lvlJc w:val="left"/>
+      <w:pPr>
+        <w:ind w:left="3744" w:hanging="1224"/>
+      </w:pPr>
+    </w:lvl>
+    <w:lvl w:ilvl="8">
+      <w:start w:val="1"/>
+      <w:numFmt w:val="decimal"/>
+      <w:lvlText w:val="%1.%2.%3.%4.%5.%6.%7.%8.%9."/>
+      <w:lvlJc w:val="left"/>
+      <w:pPr>
+        <w:ind w:left="4320" w:hanging="1440"/>
+      </w:pPr>
+    </w:lvl>
+  </w:abstractNum>
+  <w:abstractNum w:abstractNumId="10">
+    <w:nsid w:val="3ECC50B1"/>
+    <w:multiLevelType w:val="hybridMultilevel"/>
+    <w:tmpl w:val="B04E3D6E"/>
+    <w:lvl w:ilvl="0" w:tplc="04050001">
+      <w:start w:val="1"/>
+      <w:numFmt w:val="bullet"/>
+      <w:lvlText w:val=""/>
+      <w:lvlJc w:val="left"/>
+      <w:pPr>
+        <w:ind w:left="720" w:hanging="360"/>
+      </w:pPr>
+      <w:rPr>
+        <w:rFonts w:ascii="Symbol" w:hAnsi="Symbol" w:hint="default"/>
+      </w:rPr>
+    </w:lvl>
+    <w:lvl w:ilvl="1" w:tplc="04050003" w:tentative="1">
+      <w:start w:val="1"/>
+      <w:numFmt w:val="bullet"/>
+      <w:lvlText w:val="o"/>
+      <w:lvlJc w:val="left"/>
+      <w:pPr>
+        <w:ind w:left="1440" w:hanging="360"/>
+      </w:pPr>
+      <w:rPr>
+        <w:rFonts w:ascii="Courier New" w:hAnsi="Courier New" w:cs="Courier New" w:hint="default"/>
+      </w:rPr>
+    </w:lvl>
+    <w:lvl w:ilvl="2" w:tplc="04050005" w:tentative="1">
+      <w:start w:val="1"/>
+      <w:numFmt w:val="bullet"/>
+      <w:lvlText w:val=""/>
+      <w:lvlJc w:val="left"/>
+      <w:pPr>
+        <w:ind w:left="2160" w:hanging="360"/>
+      </w:pPr>
+      <w:rPr>
+        <w:rFonts w:ascii="Wingdings" w:hAnsi="Wingdings" w:hint="default"/>
+      </w:rPr>
+    </w:lvl>
+    <w:lvl w:ilvl="3" w:tplc="04050001" w:tentative="1">
+      <w:start w:val="1"/>
+      <w:numFmt w:val="bullet"/>
+      <w:lvlText w:val=""/>
+      <w:lvlJc w:val="left"/>
+      <w:pPr>
+        <w:ind w:left="2880" w:hanging="360"/>
+      </w:pPr>
+      <w:rPr>
+        <w:rFonts w:ascii="Symbol" w:hAnsi="Symbol" w:hint="default"/>
+      </w:rPr>
+    </w:lvl>
+    <w:lvl w:ilvl="4" w:tplc="04050003" w:tentative="1">
+      <w:start w:val="1"/>
+      <w:numFmt w:val="bullet"/>
+      <w:lvlText w:val="o"/>
+      <w:lvlJc w:val="left"/>
+      <w:pPr>
+        <w:ind w:left="3600" w:hanging="360"/>
+      </w:pPr>
+      <w:rPr>
+        <w:rFonts w:ascii="Courier New" w:hAnsi="Courier New" w:cs="Courier New" w:hint="default"/>
+      </w:rPr>
+    </w:lvl>
+    <w:lvl w:ilvl="5" w:tplc="04050005" w:tentative="1">
+      <w:start w:val="1"/>
+      <w:numFmt w:val="bullet"/>
+      <w:lvlText w:val=""/>
+      <w:lvlJc w:val="left"/>
+      <w:pPr>
+        <w:ind w:left="4320" w:hanging="360"/>
+      </w:pPr>
+      <w:rPr>
+        <w:rFonts w:ascii="Wingdings" w:hAnsi="Wingdings" w:hint="default"/>
+      </w:rPr>
+    </w:lvl>
+    <w:lvl w:ilvl="6" w:tplc="04050001" w:tentative="1">
+      <w:start w:val="1"/>
+      <w:numFmt w:val="bullet"/>
+      <w:lvlText w:val=""/>
+      <w:lvlJc w:val="left"/>
+      <w:pPr>
+        <w:ind w:left="5040" w:hanging="360"/>
+      </w:pPr>
+      <w:rPr>
+        <w:rFonts w:ascii="Symbol" w:hAnsi="Symbol" w:hint="default"/>
+      </w:rPr>
+    </w:lvl>
+    <w:lvl w:ilvl="7" w:tplc="04050003" w:tentative="1">
+      <w:start w:val="1"/>
+      <w:numFmt w:val="bullet"/>
+      <w:lvlText w:val="o"/>
+      <w:lvlJc w:val="left"/>
+      <w:pPr>
+        <w:ind w:left="5760" w:hanging="360"/>
+      </w:pPr>
+      <w:rPr>
+        <w:rFonts w:ascii="Courier New" w:hAnsi="Courier New" w:cs="Courier New" w:hint="default"/>
+      </w:rPr>
+    </w:lvl>
+    <w:lvl w:ilvl="8" w:tplc="04050005" w:tentative="1">
+      <w:start w:val="1"/>
+      <w:numFmt w:val="bullet"/>
+      <w:lvlText w:val=""/>
+      <w:lvlJc w:val="left"/>
+      <w:pPr>
+        <w:ind w:left="6480" w:hanging="360"/>
+      </w:pPr>
+      <w:rPr>
+        <w:rFonts w:ascii="Wingdings" w:hAnsi="Wingdings" w:hint="default"/>
+      </w:rPr>
+    </w:lvl>
+  </w:abstractNum>
+  <w:abstractNum w:abstractNumId="11">
     <w:nsid w:val="585D2501"/>
     <w:multiLevelType w:val="multilevel"/>
     <w:tmpl w:val="0405001F"/>
@@ -25936,10 +27394,10 @@
       </w:pPr>
     </w:lvl>
   </w:abstractNum>
-  <w:abstractNum w:abstractNumId="10">
+  <w:abstractNum w:abstractNumId="12">
     <w:nsid w:val="5C40411F"/>
     <w:multiLevelType w:val="multilevel"/>
-    <w:tmpl w:val="0405001F"/>
+    <w:tmpl w:val="6016AE88"/>
     <w:lvl w:ilvl="0">
       <w:start w:val="1"/>
       <w:numFmt w:val="decimal"/>
@@ -26022,7 +27480,7 @@
       </w:pPr>
     </w:lvl>
   </w:abstractNum>
-  <w:abstractNum w:abstractNumId="11">
+  <w:abstractNum w:abstractNumId="13">
     <w:nsid w:val="69D554F4"/>
     <w:multiLevelType w:val="multilevel"/>
     <w:tmpl w:val="0405001F"/>
@@ -26109,39 +27567,45 @@
     </w:lvl>
   </w:abstractNum>
   <w:num w:numId="1">
-    <w:abstractNumId w:val="2"/>
+    <w:abstractNumId w:val="3"/>
   </w:num>
   <w:num w:numId="2">
-    <w:abstractNumId w:val="11"/>
+    <w:abstractNumId w:val="13"/>
   </w:num>
   <w:num w:numId="3">
     <w:abstractNumId w:val="0"/>
   </w:num>
   <w:num w:numId="4">
+    <w:abstractNumId w:val="6"/>
+  </w:num>
+  <w:num w:numId="5">
+    <w:abstractNumId w:val="9"/>
+  </w:num>
+  <w:num w:numId="6">
+    <w:abstractNumId w:val="11"/>
+  </w:num>
+  <w:num w:numId="7">
+    <w:abstractNumId w:val="2"/>
+  </w:num>
+  <w:num w:numId="8">
+    <w:abstractNumId w:val="7"/>
+  </w:num>
+  <w:num w:numId="9">
+    <w:abstractNumId w:val="4"/>
+  </w:num>
+  <w:num w:numId="10">
     <w:abstractNumId w:val="5"/>
   </w:num>
-  <w:num w:numId="5">
-    <w:abstractNumId w:val="7"/>
+  <w:num w:numId="11">
+    <w:abstractNumId w:val="12"/>
   </w:num>
-  <w:num w:numId="6">
-    <w:abstractNumId w:val="9"/>
+  <w:num w:numId="12">
+    <w:abstractNumId w:val="10"/>
   </w:num>
-  <w:num w:numId="7">
+  <w:num w:numId="13">
     <w:abstractNumId w:val="1"/>
   </w:num>
-  <w:num w:numId="8">
-    <w:abstractNumId w:val="6"/>
-  </w:num>
-  <w:num w:numId="9">
-    <w:abstractNumId w:val="3"/>
-  </w:num>
-  <w:num w:numId="10">
-    <w:abstractNumId w:val="4"/>
-  </w:num>
-  <w:num w:numId="11">
-    <w:abstractNumId w:val="10"/>
-  </w:num>
-  <w:num w:numId="12">
+  <w:num w:numId="14">
     <w:abstractNumId w:val="8"/>
   </w:num>
 </w:numbering>
@@ -26769,6 +28233,84 @@
     <w:basedOn w:val="Standardnpsmoodstavce"/>
     <w:rsid w:val="002D1730"/>
   </w:style>
+  <w:style w:type="paragraph" w:styleId="Textvysvtlivek">
+    <w:name w:val="endnote text"/>
+    <w:basedOn w:val="Normln"/>
+    <w:link w:val="TextvysvtlivekChar"/>
+    <w:uiPriority w:val="99"/>
+    <w:semiHidden/>
+    <w:unhideWhenUsed/>
+    <w:rsid w:val="00BF55B2"/>
+    <w:pPr>
+      <w:spacing w:after="0" w:line="240" w:lineRule="auto"/>
+    </w:pPr>
+    <w:rPr>
+      <w:sz w:val="20"/>
+      <w:szCs w:val="20"/>
+    </w:rPr>
+  </w:style>
+  <w:style w:type="character" w:customStyle="1" w:styleId="TextvysvtlivekChar">
+    <w:name w:val="Text vysvětlivek Char"/>
+    <w:basedOn w:val="Standardnpsmoodstavce"/>
+    <w:link w:val="Textvysvtlivek"/>
+    <w:uiPriority w:val="99"/>
+    <w:semiHidden/>
+    <w:rsid w:val="00BF55B2"/>
+    <w:rPr>
+      <w:sz w:val="20"/>
+      <w:szCs w:val="20"/>
+    </w:rPr>
+  </w:style>
+  <w:style w:type="character" w:styleId="Odkaznavysvtlivky">
+    <w:name w:val="endnote reference"/>
+    <w:basedOn w:val="Standardnpsmoodstavce"/>
+    <w:uiPriority w:val="99"/>
+    <w:semiHidden/>
+    <w:unhideWhenUsed/>
+    <w:rsid w:val="00BF55B2"/>
+    <w:rPr>
+      <w:vertAlign w:val="superscript"/>
+    </w:rPr>
+  </w:style>
+  <w:style w:type="paragraph" w:styleId="Textpoznpodarou">
+    <w:name w:val="footnote text"/>
+    <w:basedOn w:val="Normln"/>
+    <w:link w:val="TextpoznpodarouChar"/>
+    <w:uiPriority w:val="99"/>
+    <w:semiHidden/>
+    <w:unhideWhenUsed/>
+    <w:rsid w:val="00BF55B2"/>
+    <w:pPr>
+      <w:spacing w:after="0" w:line="240" w:lineRule="auto"/>
+    </w:pPr>
+    <w:rPr>
+      <w:sz w:val="20"/>
+      <w:szCs w:val="20"/>
+    </w:rPr>
+  </w:style>
+  <w:style w:type="character" w:customStyle="1" w:styleId="TextpoznpodarouChar">
+    <w:name w:val="Text pozn. pod čarou Char"/>
+    <w:basedOn w:val="Standardnpsmoodstavce"/>
+    <w:link w:val="Textpoznpodarou"/>
+    <w:uiPriority w:val="99"/>
+    <w:semiHidden/>
+    <w:rsid w:val="00BF55B2"/>
+    <w:rPr>
+      <w:sz w:val="20"/>
+      <w:szCs w:val="20"/>
+    </w:rPr>
+  </w:style>
+  <w:style w:type="character" w:styleId="Znakapoznpodarou">
+    <w:name w:val="footnote reference"/>
+    <w:basedOn w:val="Standardnpsmoodstavce"/>
+    <w:uiPriority w:val="99"/>
+    <w:semiHidden/>
+    <w:unhideWhenUsed/>
+    <w:rsid w:val="00BF55B2"/>
+    <w:rPr>
+      <w:vertAlign w:val="superscript"/>
+    </w:rPr>
+  </w:style>
 </w:styles>
 </file>
 
@@ -27079,7 +28621,7 @@
 </file>
 
 <file path=customXml/itemProps2.xml><?xml version="1.0" encoding="utf-8"?>
-<ds:datastoreItem xmlns:ds="http://schemas.openxmlformats.org/officeDocument/2006/customXml" ds:itemID="{644862A2-86C3-4F8F-9AFE-50D83237D4C1}">
+<ds:datastoreItem xmlns:ds="http://schemas.openxmlformats.org/officeDocument/2006/customXml" ds:itemID="{4D129888-061D-4761-A156-FE2B31F24324}">
   <ds:schemaRefs>
     <ds:schemaRef ds:uri="http://schemas.openxmlformats.org/officeDocument/2006/bibliography"/>
   </ds:schemaRefs>

</xml_diff>